<commit_message>
updated code Helper wordDocx
</commit_message>
<xml_diff>
--- a/MobileSpaceTutorialSeries-Project2.docx
+++ b/MobileSpaceTutorialSeries-Project2.docx
@@ -11,39 +11,49 @@
           <w:szCs w:val="40"/>
         </w:rPr>
       </w:pPr>
+      <w:proofErr w:type="spellStart"/>
       <w:r>
         <w:rPr>
           <w:b/>
           <w:sz w:val="40"/>
           <w:szCs w:val="40"/>
         </w:rPr>
-        <w:t>MobileSpace Tutorial Series</w:t>
-      </w:r>
-    </w:p>
-    <w:p>
-      <w:pPr>
-        <w:jc w:val="center"/>
-        <w:rPr>
-          <w:sz w:val="32"/>
-          <w:szCs w:val="32"/>
-        </w:rPr>
-      </w:pPr>
-      <w:r>
-        <w:rPr>
-          <w:sz w:val="32"/>
-          <w:szCs w:val="32"/>
-        </w:rPr>
-        <w:t>Introduction to iOS Apps</w:t>
-      </w:r>
-    </w:p>
-    <w:p>
-      <w:pPr>
-        <w:jc w:val="center"/>
+        <w:t>MobileSpace</w:t>
+      </w:r>
+      <w:proofErr w:type="spellEnd"/>
+      <w:r>
         <w:rPr>
           <w:b/>
           <w:sz w:val="40"/>
           <w:szCs w:val="40"/>
         </w:rPr>
+        <w:t xml:space="preserve"> Tutorial Series</w:t>
+      </w:r>
+    </w:p>
+    <w:p>
+      <w:pPr>
+        <w:jc w:val="center"/>
+        <w:rPr>
+          <w:sz w:val="32"/>
+          <w:szCs w:val="32"/>
+        </w:rPr>
+      </w:pPr>
+      <w:r>
+        <w:rPr>
+          <w:sz w:val="32"/>
+          <w:szCs w:val="32"/>
+        </w:rPr>
+        <w:t>Introduction to iOS Apps</w:t>
+      </w:r>
+    </w:p>
+    <w:p>
+      <w:pPr>
+        <w:jc w:val="center"/>
+        <w:rPr>
+          <w:b/>
+          <w:sz w:val="40"/>
+          <w:szCs w:val="40"/>
+        </w:rPr>
       </w:pPr>
     </w:p>
     <w:p>
@@ -71,6 +81,7 @@
         </w:rPr>
         <w:t xml:space="preserve">: </w:t>
       </w:r>
+      <w:proofErr w:type="spellStart"/>
       <w:r>
         <w:rPr>
           <w:b/>
@@ -79,6 +90,7 @@
         </w:rPr>
         <w:t>MovieGuide</w:t>
       </w:r>
+      <w:proofErr w:type="spellEnd"/>
     </w:p>
     <w:p>
       <w:pPr>
@@ -183,7 +195,23 @@
           <w:sz w:val="28"/>
           <w:szCs w:val="28"/>
         </w:rPr>
-        <w:t>Building the Movies Table view with custom UITableViewCell and detail view</w:t>
+        <w:t xml:space="preserve">Building the Movies Table view with custom </w:t>
+      </w:r>
+      <w:proofErr w:type="spellStart"/>
+      <w:r>
+        <w:rPr>
+          <w:sz w:val="28"/>
+          <w:szCs w:val="28"/>
+        </w:rPr>
+        <w:t>UITableViewCell</w:t>
+      </w:r>
+      <w:proofErr w:type="spellEnd"/>
+      <w:r>
+        <w:rPr>
+          <w:sz w:val="28"/>
+          <w:szCs w:val="28"/>
+        </w:rPr>
+        <w:t xml:space="preserve"> and detail view</w:t>
       </w:r>
       <w:r>
         <w:rPr>
@@ -380,67 +408,118 @@
           <w:sz w:val="28"/>
           <w:szCs w:val="28"/>
         </w:rPr>
-        <w:t>Pods for MovieGuide</w:t>
-      </w:r>
+        <w:t xml:space="preserve">Pods for </w:t>
+      </w:r>
+      <w:proofErr w:type="spellStart"/>
       <w:r>
         <w:rPr>
           <w:b/>
           <w:sz w:val="28"/>
           <w:szCs w:val="28"/>
         </w:rPr>
-        <w:t>:</w:t>
-      </w:r>
-    </w:p>
-    <w:p>
-      <w:pPr>
-        <w:rPr>
+        <w:t>MovieGuide</w:t>
+      </w:r>
+      <w:proofErr w:type="spellEnd"/>
+      <w:r>
+        <w:rPr>
+          <w:b/>
           <w:sz w:val="28"/>
           <w:szCs w:val="28"/>
         </w:rPr>
-      </w:pPr>
-      <w:r>
+        <w:t>:</w:t>
+      </w:r>
+    </w:p>
+    <w:p>
+      <w:pPr>
         <w:rPr>
           <w:sz w:val="28"/>
           <w:szCs w:val="28"/>
         </w:rPr>
-        <w:t xml:space="preserve">  pod 'Alamofire', '~&gt; 3.5.0'</w:t>
-      </w:r>
-    </w:p>
-    <w:p>
-      <w:pPr>
+      </w:pPr>
+      <w:r>
         <w:rPr>
           <w:sz w:val="28"/>
           <w:szCs w:val="28"/>
         </w:rPr>
-      </w:pPr>
+        <w:t xml:space="preserve">  pod '</w:t>
+      </w:r>
+      <w:proofErr w:type="spellStart"/>
       <w:r>
         <w:rPr>
           <w:sz w:val="28"/>
           <w:szCs w:val="28"/>
         </w:rPr>
-        <w:t xml:space="preserve">  pod 'AlamofireImage', '~&gt; 2.5'</w:t>
-      </w:r>
-    </w:p>
-    <w:p>
-      <w:pPr>
+        <w:t>Alamofire</w:t>
+      </w:r>
+      <w:proofErr w:type="spellEnd"/>
+      <w:r>
         <w:rPr>
           <w:sz w:val="28"/>
           <w:szCs w:val="28"/>
         </w:rPr>
-      </w:pPr>
-      <w:r>
+        <w:t>', '~&gt; 3.5.0'</w:t>
+      </w:r>
+    </w:p>
+    <w:p>
+      <w:pPr>
         <w:rPr>
           <w:sz w:val="28"/>
           <w:szCs w:val="28"/>
         </w:rPr>
-        <w:t xml:space="preserve">  pod '</w:t>
-      </w:r>
+      </w:pPr>
       <w:r>
         <w:rPr>
           <w:sz w:val="28"/>
           <w:szCs w:val="28"/>
         </w:rPr>
-        <w:t>RealmSwift', '0.98.8</w:t>
+        <w:t xml:space="preserve">  pod '</w:t>
+      </w:r>
+      <w:proofErr w:type="spellStart"/>
+      <w:r>
+        <w:rPr>
+          <w:sz w:val="28"/>
+          <w:szCs w:val="28"/>
+        </w:rPr>
+        <w:t>AlamofireImage</w:t>
+      </w:r>
+      <w:proofErr w:type="spellEnd"/>
+      <w:r>
+        <w:rPr>
+          <w:sz w:val="28"/>
+          <w:szCs w:val="28"/>
+        </w:rPr>
+        <w:t>', '~&gt; 2.5'</w:t>
+      </w:r>
+    </w:p>
+    <w:p>
+      <w:pPr>
+        <w:rPr>
+          <w:sz w:val="28"/>
+          <w:szCs w:val="28"/>
+        </w:rPr>
+      </w:pPr>
+      <w:r>
+        <w:rPr>
+          <w:sz w:val="28"/>
+          <w:szCs w:val="28"/>
+        </w:rPr>
+        <w:t xml:space="preserve">  pod '</w:t>
+      </w:r>
+      <w:proofErr w:type="spellStart"/>
+      <w:r>
+        <w:rPr>
+          <w:sz w:val="28"/>
+          <w:szCs w:val="28"/>
+        </w:rPr>
+        <w:t>RealmSwift</w:t>
+      </w:r>
+      <w:proofErr w:type="spellEnd"/>
+      <w:r>
+        <w:rPr>
+          <w:sz w:val="28"/>
+          <w:szCs w:val="28"/>
+        </w:rPr>
+        <w:t>', '0.98.8</w:t>
       </w:r>
       <w:r>
         <w:rPr>
@@ -624,7 +703,27 @@
           <w:sz w:val="22"/>
           <w:szCs w:val="22"/>
         </w:rPr>
-        <w:t>'Alamofire'</w:t>
+        <w:t>'</w:t>
+      </w:r>
+      <w:proofErr w:type="spellStart"/>
+      <w:r>
+        <w:rPr>
+          <w:rFonts w:ascii="Menlo" w:hAnsi="Menlo" w:cs="Menlo"/>
+          <w:color w:val="1C00CF"/>
+          <w:sz w:val="22"/>
+          <w:szCs w:val="22"/>
+        </w:rPr>
+        <w:t>Alamofire</w:t>
+      </w:r>
+      <w:proofErr w:type="spellEnd"/>
+      <w:r>
+        <w:rPr>
+          <w:rFonts w:ascii="Menlo" w:hAnsi="Menlo" w:cs="Menlo"/>
+          <w:color w:val="1C00CF"/>
+          <w:sz w:val="22"/>
+          <w:szCs w:val="22"/>
+        </w:rPr>
+        <w:t>'</w:t>
       </w:r>
       <w:r>
         <w:rPr>
@@ -677,7 +776,27 @@
           <w:sz w:val="22"/>
           <w:szCs w:val="22"/>
         </w:rPr>
-        <w:t>'AlamofireImage'</w:t>
+        <w:t>'</w:t>
+      </w:r>
+      <w:proofErr w:type="spellStart"/>
+      <w:r>
+        <w:rPr>
+          <w:rFonts w:ascii="Menlo" w:hAnsi="Menlo" w:cs="Menlo"/>
+          <w:color w:val="1C00CF"/>
+          <w:sz w:val="22"/>
+          <w:szCs w:val="22"/>
+        </w:rPr>
+        <w:t>AlamofireImage</w:t>
+      </w:r>
+      <w:proofErr w:type="spellEnd"/>
+      <w:r>
+        <w:rPr>
+          <w:rFonts w:ascii="Menlo" w:hAnsi="Menlo" w:cs="Menlo"/>
+          <w:color w:val="1C00CF"/>
+          <w:sz w:val="22"/>
+          <w:szCs w:val="22"/>
+        </w:rPr>
+        <w:t>'</w:t>
       </w:r>
       <w:r>
         <w:rPr>
@@ -725,28 +844,41 @@
           <w:sz w:val="22"/>
           <w:szCs w:val="22"/>
         </w:rPr>
-        <w:t>//MovieController</w:t>
-      </w:r>
-    </w:p>
-    <w:p>
-      <w:pPr>
-        <w:rPr>
-          <w:rFonts w:ascii="Menlo" w:hAnsi="Menlo" w:cs="Menlo"/>
-          <w:color w:val="000000"/>
-          <w:sz w:val="22"/>
-          <w:szCs w:val="22"/>
-        </w:rPr>
-      </w:pPr>
-    </w:p>
-    <w:p>
-      <w:pPr>
-        <w:rPr>
-          <w:rFonts w:ascii="Menlo" w:hAnsi="Menlo" w:cs="Menlo"/>
-          <w:color w:val="000000"/>
-          <w:sz w:val="22"/>
-          <w:szCs w:val="22"/>
-        </w:rPr>
-      </w:pPr>
+        <w:t>//</w:t>
+      </w:r>
+      <w:proofErr w:type="spellStart"/>
+      <w:r>
+        <w:rPr>
+          <w:rFonts w:ascii="Menlo" w:hAnsi="Menlo" w:cs="Menlo"/>
+          <w:b/>
+          <w:color w:val="000000"/>
+          <w:sz w:val="22"/>
+          <w:szCs w:val="22"/>
+        </w:rPr>
+        <w:t>MovieController</w:t>
+      </w:r>
+      <w:proofErr w:type="spellEnd"/>
+    </w:p>
+    <w:p>
+      <w:pPr>
+        <w:rPr>
+          <w:rFonts w:ascii="Menlo" w:hAnsi="Menlo" w:cs="Menlo"/>
+          <w:color w:val="000000"/>
+          <w:sz w:val="22"/>
+          <w:szCs w:val="22"/>
+        </w:rPr>
+      </w:pPr>
+    </w:p>
+    <w:p>
+      <w:pPr>
+        <w:rPr>
+          <w:rFonts w:ascii="Menlo" w:hAnsi="Menlo" w:cs="Menlo"/>
+          <w:color w:val="000000"/>
+          <w:sz w:val="22"/>
+          <w:szCs w:val="22"/>
+        </w:rPr>
+      </w:pPr>
+      <w:proofErr w:type="spellStart"/>
       <w:r>
         <w:rPr>
           <w:rFonts w:ascii="Menlo" w:hAnsi="Menlo" w:cs="Menlo"/>
@@ -756,6 +888,7 @@
         </w:rPr>
         <w:t>var</w:t>
       </w:r>
+      <w:proofErr w:type="spellEnd"/>
       <w:r>
         <w:rPr>
           <w:rFonts w:ascii="Menlo" w:hAnsi="Menlo" w:cs="Menlo"/>
@@ -818,6 +951,8 @@
           <w:szCs w:val="22"/>
         </w:rPr>
       </w:pPr>
+      <w:proofErr w:type="spellStart"/>
+      <w:proofErr w:type="gramStart"/>
       <w:r>
         <w:rPr>
           <w:rFonts w:ascii="Menlo" w:hAnsi="Menlo" w:cs="Menlo"/>
@@ -863,6 +998,8 @@
         </w:rPr>
         <w:t>text</w:t>
       </w:r>
+      <w:proofErr w:type="spellEnd"/>
+      <w:proofErr w:type="gramEnd"/>
       <w:r>
         <w:rPr>
           <w:rFonts w:ascii="Menlo" w:hAnsi="Menlo" w:cs="Menlo"/>
@@ -890,6 +1027,7 @@
         </w:rPr>
         <w:t>?.</w:t>
       </w:r>
+      <w:proofErr w:type="spellStart"/>
       <w:r>
         <w:rPr>
           <w:rFonts w:ascii="Menlo" w:hAnsi="Menlo" w:cs="Menlo"/>
@@ -899,6 +1037,7 @@
         </w:rPr>
         <w:t>movieTitle</w:t>
       </w:r>
+      <w:proofErr w:type="spellEnd"/>
     </w:p>
     <w:p>
       <w:pPr>
@@ -925,6 +1064,8 @@
         </w:rPr>
         <w:t xml:space="preserve">        </w:t>
       </w:r>
+      <w:proofErr w:type="spellStart"/>
+      <w:proofErr w:type="gramStart"/>
       <w:r>
         <w:rPr>
           <w:rFonts w:ascii="Menlo" w:hAnsi="Menlo" w:cs="Menlo"/>
@@ -970,6 +1111,8 @@
         </w:rPr>
         <w:t>text</w:t>
       </w:r>
+      <w:proofErr w:type="spellEnd"/>
+      <w:proofErr w:type="gramEnd"/>
       <w:r>
         <w:rPr>
           <w:rFonts w:ascii="Menlo" w:hAnsi="Menlo" w:cs="Menlo"/>
@@ -997,6 +1140,7 @@
         </w:rPr>
         <w:t>?.</w:t>
       </w:r>
+      <w:proofErr w:type="spellStart"/>
       <w:r>
         <w:rPr>
           <w:rFonts w:ascii="Menlo" w:hAnsi="Menlo" w:cs="Menlo"/>
@@ -1015,6 +1159,7 @@
         </w:rPr>
         <w:t>Overview</w:t>
       </w:r>
+      <w:proofErr w:type="spellEnd"/>
     </w:p>
     <w:p>
       <w:pPr>
@@ -1067,6 +1212,7 @@
         </w:rPr>
         <w:t xml:space="preserve">        </w:t>
       </w:r>
+      <w:proofErr w:type="gramStart"/>
       <w:r>
         <w:rPr>
           <w:rFonts w:ascii="Menlo" w:hAnsi="Menlo" w:cs="Menlo"/>
@@ -1085,6 +1231,7 @@
         </w:rPr>
         <w:t>(</w:t>
       </w:r>
+      <w:proofErr w:type="gramEnd"/>
       <w:r>
         <w:rPr>
           <w:rFonts w:ascii="Menlo" w:hAnsi="Menlo" w:cs="Menlo"/>
@@ -1103,6 +1250,7 @@
         </w:rPr>
         <w:t>?.</w:t>
       </w:r>
+      <w:proofErr w:type="spellStart"/>
       <w:r>
         <w:rPr>
           <w:rFonts w:ascii="Menlo" w:hAnsi="Menlo" w:cs="Menlo"/>
@@ -1121,6 +1269,7 @@
         </w:rPr>
         <w:t>BackdropPathUrl</w:t>
       </w:r>
+      <w:proofErr w:type="spellEnd"/>
       <w:r>
         <w:rPr>
           <w:rFonts w:ascii="Menlo" w:hAnsi="Menlo" w:cs="Menlo"/>
@@ -1174,6 +1323,7 @@
         </w:rPr>
         <w:t xml:space="preserve">            </w:t>
       </w:r>
+      <w:proofErr w:type="spellStart"/>
       <w:r>
         <w:rPr>
           <w:rFonts w:ascii="Menlo" w:hAnsi="Menlo" w:cs="Menlo"/>
@@ -1201,6 +1351,7 @@
         </w:rPr>
         <w:t>af_setImageWithURL</w:t>
       </w:r>
+      <w:proofErr w:type="spellEnd"/>
       <w:r>
         <w:rPr>
           <w:rFonts w:ascii="Menlo" w:hAnsi="Menlo" w:cs="Menlo"/>
@@ -1210,6 +1361,7 @@
         </w:rPr>
         <w:t>(</w:t>
       </w:r>
+      <w:proofErr w:type="gramStart"/>
       <w:r>
         <w:rPr>
           <w:rFonts w:ascii="Menlo" w:hAnsi="Menlo" w:cs="Menlo"/>
@@ -1228,6 +1380,8 @@
         </w:rPr>
         <w:t>!.</w:t>
       </w:r>
+      <w:proofErr w:type="spellStart"/>
+      <w:proofErr w:type="gramEnd"/>
       <w:r>
         <w:rPr>
           <w:rFonts w:ascii="Menlo" w:hAnsi="Menlo" w:cs="Menlo"/>
@@ -1246,6 +1400,7 @@
         </w:rPr>
         <w:t>BackdropPathUrl</w:t>
       </w:r>
+      <w:proofErr w:type="spellEnd"/>
       <w:r>
         <w:rPr>
           <w:rFonts w:ascii="Menlo" w:hAnsi="Menlo" w:cs="Menlo"/>
@@ -1313,11 +1468,10 @@
           <w:sz w:val="22"/>
           <w:szCs w:val="22"/>
         </w:rPr>
-        <w:t>//MovieCell</w:t>
-      </w:r>
-    </w:p>
-    <w:p>
-      <w:pPr>
+        <w:t>//</w:t>
+      </w:r>
+      <w:proofErr w:type="spellStart"/>
+      <w:r>
         <w:rPr>
           <w:rFonts w:ascii="Menlo" w:hAnsi="Menlo" w:cs="Menlo"/>
           <w:b/>
@@ -1325,6 +1479,19 @@
           <w:sz w:val="22"/>
           <w:szCs w:val="22"/>
         </w:rPr>
+        <w:t>MovieCell</w:t>
+      </w:r>
+      <w:proofErr w:type="spellEnd"/>
+    </w:p>
+    <w:p>
+      <w:pPr>
+        <w:rPr>
+          <w:rFonts w:ascii="Menlo" w:hAnsi="Menlo" w:cs="Menlo"/>
+          <w:b/>
+          <w:color w:val="000000"/>
+          <w:sz w:val="22"/>
+          <w:szCs w:val="22"/>
+        </w:rPr>
       </w:pPr>
       <w:r>
         <w:rPr>
@@ -1342,8 +1509,19 @@
           <w:sz w:val="22"/>
           <w:szCs w:val="22"/>
         </w:rPr>
-        <w:t xml:space="preserve"> AlamofireImage</w:t>
-      </w:r>
+        <w:t xml:space="preserve"> </w:t>
+      </w:r>
+      <w:proofErr w:type="spellStart"/>
+      <w:r>
+        <w:rPr>
+          <w:rFonts w:ascii="Menlo" w:hAnsi="Menlo" w:cs="Menlo"/>
+          <w:color w:val="000000"/>
+          <w:sz w:val="22"/>
+          <w:szCs w:val="22"/>
+        </w:rPr>
+        <w:t>AlamofireImage</w:t>
+      </w:r>
+      <w:proofErr w:type="spellEnd"/>
     </w:p>
     <w:p>
       <w:pPr>
@@ -1371,6 +1549,7 @@
           <w:szCs w:val="22"/>
         </w:rPr>
       </w:pPr>
+      <w:proofErr w:type="spellStart"/>
       <w:r>
         <w:rPr>
           <w:rFonts w:ascii="Menlo" w:hAnsi="Menlo" w:cs="Menlo"/>
@@ -1380,15 +1559,37 @@
         </w:rPr>
         <w:t>var</w:t>
       </w:r>
-      <w:r>
-        <w:rPr>
-          <w:rFonts w:ascii="Menlo" w:hAnsi="Menlo" w:cs="Menlo"/>
-          <w:color w:val="000000"/>
-          <w:sz w:val="22"/>
-          <w:szCs w:val="22"/>
-        </w:rPr>
-        <w:t xml:space="preserve"> movie : </w:t>
-      </w:r>
+      <w:proofErr w:type="spellEnd"/>
+      <w:r>
+        <w:rPr>
+          <w:rFonts w:ascii="Menlo" w:hAnsi="Menlo" w:cs="Menlo"/>
+          <w:color w:val="000000"/>
+          <w:sz w:val="22"/>
+          <w:szCs w:val="22"/>
+        </w:rPr>
+        <w:t xml:space="preserve"> </w:t>
+      </w:r>
+      <w:proofErr w:type="gramStart"/>
+      <w:r>
+        <w:rPr>
+          <w:rFonts w:ascii="Menlo" w:hAnsi="Menlo" w:cs="Menlo"/>
+          <w:color w:val="000000"/>
+          <w:sz w:val="22"/>
+          <w:szCs w:val="22"/>
+        </w:rPr>
+        <w:t>movie :</w:t>
+      </w:r>
+      <w:proofErr w:type="gramEnd"/>
+      <w:r>
+        <w:rPr>
+          <w:rFonts w:ascii="Menlo" w:hAnsi="Menlo" w:cs="Menlo"/>
+          <w:color w:val="000000"/>
+          <w:sz w:val="22"/>
+          <w:szCs w:val="22"/>
+        </w:rPr>
+        <w:t xml:space="preserve"> </w:t>
+      </w:r>
+      <w:proofErr w:type="spellStart"/>
       <w:r>
         <w:rPr>
           <w:rFonts w:ascii="Menlo" w:hAnsi="Menlo" w:cs="Menlo"/>
@@ -1398,6 +1599,7 @@
         </w:rPr>
         <w:t>Movie</w:t>
       </w:r>
+      <w:proofErr w:type="spellEnd"/>
       <w:r>
         <w:rPr>
           <w:rFonts w:ascii="Menlo" w:hAnsi="Menlo" w:cs="Menlo"/>
@@ -1433,6 +1635,7 @@
         </w:rPr>
         <w:t xml:space="preserve">        </w:t>
       </w:r>
+      <w:proofErr w:type="spellStart"/>
       <w:r>
         <w:rPr>
           <w:rFonts w:ascii="Menlo" w:hAnsi="Menlo" w:cs="Menlo"/>
@@ -1442,6 +1645,7 @@
         </w:rPr>
         <w:t>didSet</w:t>
       </w:r>
+      <w:proofErr w:type="spellEnd"/>
       <w:r>
         <w:rPr>
           <w:rFonts w:ascii="Menlo" w:hAnsi="Menlo" w:cs="Menlo"/>
@@ -1477,6 +1681,7 @@
         </w:rPr>
         <w:t xml:space="preserve">            </w:t>
       </w:r>
+      <w:proofErr w:type="spellStart"/>
       <w:r>
         <w:rPr>
           <w:rFonts w:ascii="Menlo" w:hAnsi="Menlo" w:cs="Menlo"/>
@@ -1504,6 +1709,7 @@
         </w:rPr>
         <w:t>text</w:t>
       </w:r>
+      <w:proofErr w:type="spellEnd"/>
       <w:r>
         <w:rPr>
           <w:rFonts w:ascii="Menlo" w:hAnsi="Menlo" w:cs="Menlo"/>
@@ -1513,6 +1719,8 @@
         </w:rPr>
         <w:t xml:space="preserve"> = </w:t>
       </w:r>
+      <w:proofErr w:type="spellStart"/>
+      <w:proofErr w:type="gramStart"/>
       <w:r>
         <w:rPr>
           <w:rFonts w:ascii="Menlo" w:hAnsi="Menlo" w:cs="Menlo"/>
@@ -1540,6 +1748,8 @@
         </w:rPr>
         <w:t>movieTitle</w:t>
       </w:r>
+      <w:proofErr w:type="spellEnd"/>
+      <w:proofErr w:type="gramEnd"/>
     </w:p>
     <w:p>
       <w:pPr>
@@ -1592,6 +1802,7 @@
         </w:rPr>
         <w:t xml:space="preserve">            </w:t>
       </w:r>
+      <w:proofErr w:type="gramStart"/>
       <w:r>
         <w:rPr>
           <w:rFonts w:ascii="Menlo" w:hAnsi="Menlo" w:cs="Menlo"/>
@@ -1610,6 +1821,8 @@
         </w:rPr>
         <w:t>(</w:t>
       </w:r>
+      <w:proofErr w:type="spellStart"/>
+      <w:proofErr w:type="gramEnd"/>
       <w:r>
         <w:rPr>
           <w:rFonts w:ascii="Menlo" w:hAnsi="Menlo" w:cs="Menlo"/>
@@ -1637,6 +1850,7 @@
         </w:rPr>
         <w:t>moviePosterUrl</w:t>
       </w:r>
+      <w:proofErr w:type="spellEnd"/>
       <w:r>
         <w:rPr>
           <w:rFonts w:ascii="Menlo" w:hAnsi="Menlo" w:cs="Menlo"/>
@@ -1690,6 +1904,7 @@
         </w:rPr>
         <w:t xml:space="preserve">                </w:t>
       </w:r>
+      <w:proofErr w:type="spellStart"/>
       <w:r>
         <w:rPr>
           <w:rFonts w:ascii="Menlo" w:hAnsi="Menlo" w:cs="Menlo"/>
@@ -1717,6 +1932,7 @@
         </w:rPr>
         <w:t>af_setImageWithURL</w:t>
       </w:r>
+      <w:proofErr w:type="spellEnd"/>
       <w:r>
         <w:rPr>
           <w:rFonts w:ascii="Menlo" w:hAnsi="Menlo" w:cs="Menlo"/>
@@ -1726,6 +1942,8 @@
         </w:rPr>
         <w:t>(</w:t>
       </w:r>
+      <w:proofErr w:type="spellStart"/>
+      <w:proofErr w:type="gramStart"/>
       <w:r>
         <w:rPr>
           <w:rFonts w:ascii="Menlo" w:hAnsi="Menlo" w:cs="Menlo"/>
@@ -1753,6 +1971,8 @@
         </w:rPr>
         <w:t>moviePosterUrl</w:t>
       </w:r>
+      <w:proofErr w:type="spellEnd"/>
+      <w:proofErr w:type="gramEnd"/>
       <w:r>
         <w:rPr>
           <w:rFonts w:ascii="Menlo" w:hAnsi="Menlo" w:cs="Menlo"/>
@@ -1901,7 +2121,27 @@
           <w:sz w:val="22"/>
           <w:szCs w:val="22"/>
         </w:rPr>
-        <w:t xml:space="preserve"> baseImageURL = </w:t>
+        <w:t xml:space="preserve"> </w:t>
+      </w:r>
+      <w:proofErr w:type="spellStart"/>
+      <w:r>
+        <w:rPr>
+          <w:rFonts w:ascii="Menlo" w:hAnsi="Menlo" w:cs="Menlo"/>
+          <w:color w:val="000000"/>
+          <w:sz w:val="22"/>
+          <w:szCs w:val="22"/>
+        </w:rPr>
+        <w:t>baseImageURL</w:t>
+      </w:r>
+      <w:proofErr w:type="spellEnd"/>
+      <w:r>
+        <w:rPr>
+          <w:rFonts w:ascii="Menlo" w:hAnsi="Menlo" w:cs="Menlo"/>
+          <w:color w:val="000000"/>
+          <w:sz w:val="22"/>
+          <w:szCs w:val="22"/>
+        </w:rPr>
+        <w:t xml:space="preserve"> = </w:t>
       </w:r>
       <w:hyperlink r:id="rId5" w:history="1">
         <w:r>
@@ -1941,6 +2181,7 @@
           <w:szCs w:val="22"/>
         </w:rPr>
       </w:pPr>
+      <w:proofErr w:type="spellStart"/>
       <w:r>
         <w:rPr>
           <w:rFonts w:ascii="Menlo" w:hAnsi="Menlo" w:cs="Menlo"/>
@@ -1950,14 +2191,35 @@
         </w:rPr>
         <w:t>var</w:t>
       </w:r>
-      <w:r>
-        <w:rPr>
-          <w:rFonts w:ascii="Menlo" w:hAnsi="Menlo" w:cs="Menlo"/>
-          <w:color w:val="000000"/>
-          <w:sz w:val="22"/>
-          <w:szCs w:val="22"/>
-        </w:rPr>
-        <w:t xml:space="preserve"> moviePosterUrl: </w:t>
+      <w:proofErr w:type="spellEnd"/>
+      <w:r>
+        <w:rPr>
+          <w:rFonts w:ascii="Menlo" w:hAnsi="Menlo" w:cs="Menlo"/>
+          <w:color w:val="000000"/>
+          <w:sz w:val="22"/>
+          <w:szCs w:val="22"/>
+        </w:rPr>
+        <w:t xml:space="preserve"> </w:t>
+      </w:r>
+      <w:proofErr w:type="spellStart"/>
+      <w:r>
+        <w:rPr>
+          <w:rFonts w:ascii="Menlo" w:hAnsi="Menlo" w:cs="Menlo"/>
+          <w:color w:val="000000"/>
+          <w:sz w:val="22"/>
+          <w:szCs w:val="22"/>
+        </w:rPr>
+        <w:t>moviePosterUrl</w:t>
+      </w:r>
+      <w:proofErr w:type="spellEnd"/>
+      <w:r>
+        <w:rPr>
+          <w:rFonts w:ascii="Menlo" w:hAnsi="Menlo" w:cs="Menlo"/>
+          <w:color w:val="000000"/>
+          <w:sz w:val="22"/>
+          <w:szCs w:val="22"/>
+        </w:rPr>
+        <w:t xml:space="preserve">: </w:t>
       </w:r>
       <w:r>
         <w:rPr>
@@ -2003,6 +2265,7 @@
         </w:rPr>
         <w:t xml:space="preserve">    </w:t>
       </w:r>
+      <w:proofErr w:type="spellStart"/>
       <w:r>
         <w:rPr>
           <w:rFonts w:ascii="Menlo" w:hAnsi="Menlo" w:cs="Menlo"/>
@@ -2012,14 +2275,35 @@
         </w:rPr>
         <w:t>var</w:t>
       </w:r>
-      <w:r>
-        <w:rPr>
-          <w:rFonts w:ascii="Menlo" w:hAnsi="Menlo" w:cs="Menlo"/>
-          <w:color w:val="000000"/>
-          <w:sz w:val="22"/>
-          <w:szCs w:val="22"/>
-        </w:rPr>
-        <w:t xml:space="preserve"> movieTitle: </w:t>
+      <w:proofErr w:type="spellEnd"/>
+      <w:r>
+        <w:rPr>
+          <w:rFonts w:ascii="Menlo" w:hAnsi="Menlo" w:cs="Menlo"/>
+          <w:color w:val="000000"/>
+          <w:sz w:val="22"/>
+          <w:szCs w:val="22"/>
+        </w:rPr>
+        <w:t xml:space="preserve"> </w:t>
+      </w:r>
+      <w:proofErr w:type="spellStart"/>
+      <w:r>
+        <w:rPr>
+          <w:rFonts w:ascii="Menlo" w:hAnsi="Menlo" w:cs="Menlo"/>
+          <w:color w:val="000000"/>
+          <w:sz w:val="22"/>
+          <w:szCs w:val="22"/>
+        </w:rPr>
+        <w:t>movieTitle</w:t>
+      </w:r>
+      <w:proofErr w:type="spellEnd"/>
+      <w:r>
+        <w:rPr>
+          <w:rFonts w:ascii="Menlo" w:hAnsi="Menlo" w:cs="Menlo"/>
+          <w:color w:val="000000"/>
+          <w:sz w:val="22"/>
+          <w:szCs w:val="22"/>
+        </w:rPr>
+        <w:t xml:space="preserve">: </w:t>
       </w:r>
       <w:r>
         <w:rPr>
@@ -2065,6 +2349,7 @@
         </w:rPr>
         <w:t xml:space="preserve">    </w:t>
       </w:r>
+      <w:proofErr w:type="spellStart"/>
       <w:r>
         <w:rPr>
           <w:rFonts w:ascii="Menlo" w:hAnsi="Menlo" w:cs="Menlo"/>
@@ -2074,23 +2359,44 @@
         </w:rPr>
         <w:t>var</w:t>
       </w:r>
-      <w:r>
-        <w:rPr>
-          <w:rFonts w:ascii="Menlo" w:hAnsi="Menlo" w:cs="Menlo"/>
-          <w:color w:val="000000"/>
-          <w:sz w:val="22"/>
-          <w:szCs w:val="22"/>
-        </w:rPr>
-        <w:t xml:space="preserve"> movie</w:t>
-      </w:r>
-      <w:r>
-        <w:rPr>
-          <w:rFonts w:ascii="Menlo" w:hAnsi="Menlo" w:cs="Menlo"/>
-          <w:color w:val="000000"/>
-          <w:sz w:val="22"/>
-          <w:szCs w:val="22"/>
-        </w:rPr>
-        <w:t xml:space="preserve">Overview: </w:t>
+      <w:proofErr w:type="spellEnd"/>
+      <w:r>
+        <w:rPr>
+          <w:rFonts w:ascii="Menlo" w:hAnsi="Menlo" w:cs="Menlo"/>
+          <w:color w:val="000000"/>
+          <w:sz w:val="22"/>
+          <w:szCs w:val="22"/>
+        </w:rPr>
+        <w:t xml:space="preserve"> </w:t>
+      </w:r>
+      <w:proofErr w:type="spellStart"/>
+      <w:r>
+        <w:rPr>
+          <w:rFonts w:ascii="Menlo" w:hAnsi="Menlo" w:cs="Menlo"/>
+          <w:color w:val="000000"/>
+          <w:sz w:val="22"/>
+          <w:szCs w:val="22"/>
+        </w:rPr>
+        <w:t>movie</w:t>
+      </w:r>
+      <w:r>
+        <w:rPr>
+          <w:rFonts w:ascii="Menlo" w:hAnsi="Menlo" w:cs="Menlo"/>
+          <w:color w:val="000000"/>
+          <w:sz w:val="22"/>
+          <w:szCs w:val="22"/>
+        </w:rPr>
+        <w:t>Overview</w:t>
+      </w:r>
+      <w:proofErr w:type="spellEnd"/>
+      <w:r>
+        <w:rPr>
+          <w:rFonts w:ascii="Menlo" w:hAnsi="Menlo" w:cs="Menlo"/>
+          <w:color w:val="000000"/>
+          <w:sz w:val="22"/>
+          <w:szCs w:val="22"/>
+        </w:rPr>
+        <w:t xml:space="preserve">: </w:t>
       </w:r>
       <w:r>
         <w:rPr>
@@ -2136,6 +2442,7 @@
         </w:rPr>
         <w:t xml:space="preserve">    </w:t>
       </w:r>
+      <w:proofErr w:type="spellStart"/>
       <w:r>
         <w:rPr>
           <w:rFonts w:ascii="Menlo" w:hAnsi="Menlo" w:cs="Menlo"/>
@@ -2145,23 +2452,44 @@
         </w:rPr>
         <w:t>var</w:t>
       </w:r>
-      <w:r>
-        <w:rPr>
-          <w:rFonts w:ascii="Menlo" w:hAnsi="Menlo" w:cs="Menlo"/>
-          <w:color w:val="000000"/>
-          <w:sz w:val="22"/>
-          <w:szCs w:val="22"/>
-        </w:rPr>
-        <w:t xml:space="preserve"> movie</w:t>
-      </w:r>
-      <w:r>
-        <w:rPr>
-          <w:rFonts w:ascii="Menlo" w:hAnsi="Menlo" w:cs="Menlo"/>
-          <w:color w:val="000000"/>
-          <w:sz w:val="22"/>
-          <w:szCs w:val="22"/>
-        </w:rPr>
-        <w:t xml:space="preserve">BackdropPathUrl: </w:t>
+      <w:proofErr w:type="spellEnd"/>
+      <w:r>
+        <w:rPr>
+          <w:rFonts w:ascii="Menlo" w:hAnsi="Menlo" w:cs="Menlo"/>
+          <w:color w:val="000000"/>
+          <w:sz w:val="22"/>
+          <w:szCs w:val="22"/>
+        </w:rPr>
+        <w:t xml:space="preserve"> </w:t>
+      </w:r>
+      <w:proofErr w:type="spellStart"/>
+      <w:r>
+        <w:rPr>
+          <w:rFonts w:ascii="Menlo" w:hAnsi="Menlo" w:cs="Menlo"/>
+          <w:color w:val="000000"/>
+          <w:sz w:val="22"/>
+          <w:szCs w:val="22"/>
+        </w:rPr>
+        <w:t>movie</w:t>
+      </w:r>
+      <w:r>
+        <w:rPr>
+          <w:rFonts w:ascii="Menlo" w:hAnsi="Menlo" w:cs="Menlo"/>
+          <w:color w:val="000000"/>
+          <w:sz w:val="22"/>
+          <w:szCs w:val="22"/>
+        </w:rPr>
+        <w:t>BackdropPathUrl</w:t>
+      </w:r>
+      <w:proofErr w:type="spellEnd"/>
+      <w:r>
+        <w:rPr>
+          <w:rFonts w:ascii="Menlo" w:hAnsi="Menlo" w:cs="Menlo"/>
+          <w:color w:val="000000"/>
+          <w:sz w:val="22"/>
+          <w:szCs w:val="22"/>
+        </w:rPr>
+        <w:t xml:space="preserve">: </w:t>
       </w:r>
       <w:r>
         <w:rPr>
@@ -2233,6 +2561,8 @@
         </w:rPr>
         <w:t xml:space="preserve">    </w:t>
       </w:r>
+      <w:proofErr w:type="spellStart"/>
+      <w:proofErr w:type="gramStart"/>
       <w:r>
         <w:rPr>
           <w:rFonts w:ascii="Menlo" w:hAnsi="Menlo" w:cs="Menlo"/>
@@ -2242,15 +2572,27 @@
         </w:rPr>
         <w:t>init</w:t>
       </w:r>
-      <w:r>
-        <w:rPr>
-          <w:rFonts w:ascii="Menlo" w:hAnsi="Menlo" w:cs="Menlo"/>
-          <w:color w:val="000000"/>
-          <w:sz w:val="22"/>
-          <w:szCs w:val="22"/>
-        </w:rPr>
-        <w:t xml:space="preserve">(dictionary: </w:t>
-      </w:r>
+      <w:proofErr w:type="spellEnd"/>
+      <w:r>
+        <w:rPr>
+          <w:rFonts w:ascii="Menlo" w:hAnsi="Menlo" w:cs="Menlo"/>
+          <w:color w:val="000000"/>
+          <w:sz w:val="22"/>
+          <w:szCs w:val="22"/>
+        </w:rPr>
+        <w:t>(</w:t>
+      </w:r>
+      <w:proofErr w:type="gramEnd"/>
+      <w:r>
+        <w:rPr>
+          <w:rFonts w:ascii="Menlo" w:hAnsi="Menlo" w:cs="Menlo"/>
+          <w:color w:val="000000"/>
+          <w:sz w:val="22"/>
+          <w:szCs w:val="22"/>
+        </w:rPr>
+        <w:t xml:space="preserve">dictionary: </w:t>
+      </w:r>
+      <w:proofErr w:type="spellStart"/>
       <w:r>
         <w:rPr>
           <w:rFonts w:ascii="Menlo" w:hAnsi="Menlo" w:cs="Menlo"/>
@@ -2260,6 +2602,7 @@
         </w:rPr>
         <w:t>NSDictionary</w:t>
       </w:r>
+      <w:proofErr w:type="spellEnd"/>
       <w:r>
         <w:rPr>
           <w:rFonts w:ascii="Menlo" w:hAnsi="Menlo" w:cs="Menlo"/>
@@ -2355,7 +2698,27 @@
           <w:sz w:val="22"/>
           <w:szCs w:val="22"/>
         </w:rPr>
-        <w:t xml:space="preserve"> moviePosterUrlString = dictionary[</w:t>
+        <w:t xml:space="preserve"> </w:t>
+      </w:r>
+      <w:proofErr w:type="spellStart"/>
+      <w:r>
+        <w:rPr>
+          <w:rFonts w:ascii="Menlo" w:hAnsi="Menlo" w:cs="Menlo"/>
+          <w:color w:val="000000"/>
+          <w:sz w:val="22"/>
+          <w:szCs w:val="22"/>
+        </w:rPr>
+        <w:t>moviePosterUrlString</w:t>
+      </w:r>
+      <w:proofErr w:type="spellEnd"/>
+      <w:r>
+        <w:rPr>
+          <w:rFonts w:ascii="Menlo" w:hAnsi="Menlo" w:cs="Menlo"/>
+          <w:color w:val="000000"/>
+          <w:sz w:val="22"/>
+          <w:szCs w:val="22"/>
+        </w:rPr>
+        <w:t xml:space="preserve"> = dictionary[</w:t>
       </w:r>
       <w:r>
         <w:rPr>
@@ -2364,7 +2727,27 @@
           <w:sz w:val="22"/>
           <w:szCs w:val="22"/>
         </w:rPr>
-        <w:t>"poster_path"</w:t>
+        <w:t>"</w:t>
+      </w:r>
+      <w:proofErr w:type="spellStart"/>
+      <w:r>
+        <w:rPr>
+          <w:rFonts w:ascii="Menlo" w:hAnsi="Menlo" w:cs="Menlo"/>
+          <w:color w:val="C41A16"/>
+          <w:sz w:val="22"/>
+          <w:szCs w:val="22"/>
+        </w:rPr>
+        <w:t>poster_path</w:t>
+      </w:r>
+      <w:proofErr w:type="spellEnd"/>
+      <w:r>
+        <w:rPr>
+          <w:rFonts w:ascii="Menlo" w:hAnsi="Menlo" w:cs="Menlo"/>
+          <w:color w:val="C41A16"/>
+          <w:sz w:val="22"/>
+          <w:szCs w:val="22"/>
+        </w:rPr>
+        <w:t>"</w:t>
       </w:r>
       <w:r>
         <w:rPr>
@@ -2437,6 +2820,7 @@
         </w:rPr>
         <w:t xml:space="preserve">            </w:t>
       </w:r>
+      <w:proofErr w:type="spellStart"/>
       <w:r>
         <w:rPr>
           <w:rFonts w:ascii="Menlo" w:hAnsi="Menlo" w:cs="Menlo"/>
@@ -2446,6 +2830,7 @@
         </w:rPr>
         <w:t>moviePosterUrl</w:t>
       </w:r>
+      <w:proofErr w:type="spellEnd"/>
       <w:r>
         <w:rPr>
           <w:rFonts w:ascii="Menlo" w:hAnsi="Menlo" w:cs="Menlo"/>
@@ -2455,6 +2840,7 @@
         </w:rPr>
         <w:t xml:space="preserve"> = </w:t>
       </w:r>
+      <w:proofErr w:type="gramStart"/>
       <w:r>
         <w:rPr>
           <w:rFonts w:ascii="Menlo" w:hAnsi="Menlo" w:cs="Menlo"/>
@@ -2471,8 +2857,19 @@
           <w:sz w:val="22"/>
           <w:szCs w:val="22"/>
         </w:rPr>
-        <w:t xml:space="preserve">(string: </w:t>
-      </w:r>
+        <w:t>(</w:t>
+      </w:r>
+      <w:proofErr w:type="gramEnd"/>
+      <w:r>
+        <w:rPr>
+          <w:rFonts w:ascii="Menlo" w:hAnsi="Menlo" w:cs="Menlo"/>
+          <w:color w:val="000000"/>
+          <w:sz w:val="22"/>
+          <w:szCs w:val="22"/>
+        </w:rPr>
+        <w:t xml:space="preserve">string: </w:t>
+      </w:r>
+      <w:proofErr w:type="spellStart"/>
       <w:r>
         <w:rPr>
           <w:rFonts w:ascii="Menlo" w:hAnsi="Menlo" w:cs="Menlo"/>
@@ -2482,14 +2879,35 @@
         </w:rPr>
         <w:t>baseImageURL</w:t>
       </w:r>
-      <w:r>
-        <w:rPr>
-          <w:rFonts w:ascii="Menlo" w:hAnsi="Menlo" w:cs="Menlo"/>
-          <w:color w:val="000000"/>
-          <w:sz w:val="22"/>
-          <w:szCs w:val="22"/>
-        </w:rPr>
-        <w:t xml:space="preserve"> + moviePosterUrlString)!</w:t>
+      <w:proofErr w:type="spellEnd"/>
+      <w:r>
+        <w:rPr>
+          <w:rFonts w:ascii="Menlo" w:hAnsi="Menlo" w:cs="Menlo"/>
+          <w:color w:val="000000"/>
+          <w:sz w:val="22"/>
+          <w:szCs w:val="22"/>
+        </w:rPr>
+        <w:t xml:space="preserve"> + </w:t>
+      </w:r>
+      <w:proofErr w:type="spellStart"/>
+      <w:r>
+        <w:rPr>
+          <w:rFonts w:ascii="Menlo" w:hAnsi="Menlo" w:cs="Menlo"/>
+          <w:color w:val="000000"/>
+          <w:sz w:val="22"/>
+          <w:szCs w:val="22"/>
+        </w:rPr>
+        <w:t>moviePosterUrlString</w:t>
+      </w:r>
+      <w:proofErr w:type="spellEnd"/>
+      <w:r>
+        <w:rPr>
+          <w:rFonts w:ascii="Menlo" w:hAnsi="Menlo" w:cs="Menlo"/>
+          <w:color w:val="000000"/>
+          <w:sz w:val="22"/>
+          <w:szCs w:val="22"/>
+        </w:rPr>
+        <w:t>)!</w:t>
       </w:r>
     </w:p>
     <w:p>
@@ -2561,6 +2979,7 @@
         </w:rPr>
         <w:t xml:space="preserve">            </w:t>
       </w:r>
+      <w:proofErr w:type="spellStart"/>
       <w:r>
         <w:rPr>
           <w:rFonts w:ascii="Menlo" w:hAnsi="Menlo" w:cs="Menlo"/>
@@ -2570,6 +2989,7 @@
         </w:rPr>
         <w:t>moviePosterUrl</w:t>
       </w:r>
+      <w:proofErr w:type="spellEnd"/>
       <w:r>
         <w:rPr>
           <w:rFonts w:ascii="Menlo" w:hAnsi="Menlo" w:cs="Menlo"/>
@@ -2700,16 +3120,36 @@
           <w:sz w:val="22"/>
           <w:szCs w:val="22"/>
         </w:rPr>
-        <w:t xml:space="preserve"> movie</w:t>
-      </w:r>
-      <w:r>
-        <w:rPr>
-          <w:rFonts w:ascii="Menlo" w:hAnsi="Menlo" w:cs="Menlo"/>
-          <w:color w:val="000000"/>
-          <w:sz w:val="22"/>
-          <w:szCs w:val="22"/>
-        </w:rPr>
-        <w:t>BackdropPathString = dictionary[</w:t>
+        <w:t xml:space="preserve"> </w:t>
+      </w:r>
+      <w:proofErr w:type="spellStart"/>
+      <w:r>
+        <w:rPr>
+          <w:rFonts w:ascii="Menlo" w:hAnsi="Menlo" w:cs="Menlo"/>
+          <w:color w:val="000000"/>
+          <w:sz w:val="22"/>
+          <w:szCs w:val="22"/>
+        </w:rPr>
+        <w:t>movie</w:t>
+      </w:r>
+      <w:r>
+        <w:rPr>
+          <w:rFonts w:ascii="Menlo" w:hAnsi="Menlo" w:cs="Menlo"/>
+          <w:color w:val="000000"/>
+          <w:sz w:val="22"/>
+          <w:szCs w:val="22"/>
+        </w:rPr>
+        <w:t>BackdropPathString</w:t>
+      </w:r>
+      <w:proofErr w:type="spellEnd"/>
+      <w:r>
+        <w:rPr>
+          <w:rFonts w:ascii="Menlo" w:hAnsi="Menlo" w:cs="Menlo"/>
+          <w:color w:val="000000"/>
+          <w:sz w:val="22"/>
+          <w:szCs w:val="22"/>
+        </w:rPr>
+        <w:t xml:space="preserve"> = dictionary[</w:t>
       </w:r>
       <w:r>
         <w:rPr>
@@ -2718,7 +3158,27 @@
           <w:sz w:val="22"/>
           <w:szCs w:val="22"/>
         </w:rPr>
-        <w:t>"backdrop_path"</w:t>
+        <w:t>"</w:t>
+      </w:r>
+      <w:proofErr w:type="spellStart"/>
+      <w:r>
+        <w:rPr>
+          <w:rFonts w:ascii="Menlo" w:hAnsi="Menlo" w:cs="Menlo"/>
+          <w:color w:val="C41A16"/>
+          <w:sz w:val="22"/>
+          <w:szCs w:val="22"/>
+        </w:rPr>
+        <w:t>backdrop_path</w:t>
+      </w:r>
+      <w:proofErr w:type="spellEnd"/>
+      <w:r>
+        <w:rPr>
+          <w:rFonts w:ascii="Menlo" w:hAnsi="Menlo" w:cs="Menlo"/>
+          <w:color w:val="C41A16"/>
+          <w:sz w:val="22"/>
+          <w:szCs w:val="22"/>
+        </w:rPr>
+        <w:t>"</w:t>
       </w:r>
       <w:r>
         <w:rPr>
@@ -2791,6 +3251,7 @@
         </w:rPr>
         <w:t xml:space="preserve">            </w:t>
       </w:r>
+      <w:proofErr w:type="spellStart"/>
       <w:r>
         <w:rPr>
           <w:rFonts w:ascii="Menlo" w:hAnsi="Menlo" w:cs="Menlo"/>
@@ -2809,6 +3270,7 @@
         </w:rPr>
         <w:t>BackdropPathUrl</w:t>
       </w:r>
+      <w:proofErr w:type="spellEnd"/>
       <w:r>
         <w:rPr>
           <w:rFonts w:ascii="Menlo" w:hAnsi="Menlo" w:cs="Menlo"/>
@@ -2818,6 +3280,7 @@
         </w:rPr>
         <w:t xml:space="preserve"> = </w:t>
       </w:r>
+      <w:proofErr w:type="gramStart"/>
       <w:r>
         <w:rPr>
           <w:rFonts w:ascii="Menlo" w:hAnsi="Menlo" w:cs="Menlo"/>
@@ -2834,8 +3297,19 @@
           <w:sz w:val="22"/>
           <w:szCs w:val="22"/>
         </w:rPr>
-        <w:t xml:space="preserve">(string: </w:t>
-      </w:r>
+        <w:t>(</w:t>
+      </w:r>
+      <w:proofErr w:type="gramEnd"/>
+      <w:r>
+        <w:rPr>
+          <w:rFonts w:ascii="Menlo" w:hAnsi="Menlo" w:cs="Menlo"/>
+          <w:color w:val="000000"/>
+          <w:sz w:val="22"/>
+          <w:szCs w:val="22"/>
+        </w:rPr>
+        <w:t xml:space="preserve">string: </w:t>
+      </w:r>
+      <w:proofErr w:type="spellStart"/>
       <w:r>
         <w:rPr>
           <w:rFonts w:ascii="Menlo" w:hAnsi="Menlo" w:cs="Menlo"/>
@@ -2845,23 +3319,44 @@
         </w:rPr>
         <w:t>baseImageURL</w:t>
       </w:r>
-      <w:r>
-        <w:rPr>
-          <w:rFonts w:ascii="Menlo" w:hAnsi="Menlo" w:cs="Menlo"/>
-          <w:color w:val="000000"/>
-          <w:sz w:val="22"/>
-          <w:szCs w:val="22"/>
-        </w:rPr>
-        <w:t xml:space="preserve"> + movie</w:t>
-      </w:r>
-      <w:r>
-        <w:rPr>
-          <w:rFonts w:ascii="Menlo" w:hAnsi="Menlo" w:cs="Menlo"/>
-          <w:color w:val="000000"/>
-          <w:sz w:val="22"/>
-          <w:szCs w:val="22"/>
-        </w:rPr>
-        <w:t>BackdropPathString)!</w:t>
+      <w:proofErr w:type="spellEnd"/>
+      <w:r>
+        <w:rPr>
+          <w:rFonts w:ascii="Menlo" w:hAnsi="Menlo" w:cs="Menlo"/>
+          <w:color w:val="000000"/>
+          <w:sz w:val="22"/>
+          <w:szCs w:val="22"/>
+        </w:rPr>
+        <w:t xml:space="preserve"> + </w:t>
+      </w:r>
+      <w:proofErr w:type="spellStart"/>
+      <w:r>
+        <w:rPr>
+          <w:rFonts w:ascii="Menlo" w:hAnsi="Menlo" w:cs="Menlo"/>
+          <w:color w:val="000000"/>
+          <w:sz w:val="22"/>
+          <w:szCs w:val="22"/>
+        </w:rPr>
+        <w:t>movie</w:t>
+      </w:r>
+      <w:r>
+        <w:rPr>
+          <w:rFonts w:ascii="Menlo" w:hAnsi="Menlo" w:cs="Menlo"/>
+          <w:color w:val="000000"/>
+          <w:sz w:val="22"/>
+          <w:szCs w:val="22"/>
+        </w:rPr>
+        <w:t>BackdropPathString</w:t>
+      </w:r>
+      <w:proofErr w:type="spellEnd"/>
+      <w:r>
+        <w:rPr>
+          <w:rFonts w:ascii="Menlo" w:hAnsi="Menlo" w:cs="Menlo"/>
+          <w:color w:val="000000"/>
+          <w:sz w:val="22"/>
+          <w:szCs w:val="22"/>
+        </w:rPr>
+        <w:t>)!</w:t>
       </w:r>
     </w:p>
     <w:p>
@@ -2933,6 +3428,7 @@
         </w:rPr>
         <w:t xml:space="preserve">            </w:t>
       </w:r>
+      <w:proofErr w:type="spellStart"/>
       <w:r>
         <w:rPr>
           <w:rFonts w:ascii="Menlo" w:hAnsi="Menlo" w:cs="Menlo"/>
@@ -2951,6 +3447,7 @@
         </w:rPr>
         <w:t>BackdropPathUrl</w:t>
       </w:r>
+      <w:proofErr w:type="spellEnd"/>
       <w:r>
         <w:rPr>
           <w:rFonts w:ascii="Menlo" w:hAnsi="Menlo" w:cs="Menlo"/>
@@ -3047,6 +3544,8 @@
         </w:rPr>
         <w:t xml:space="preserve">        </w:t>
       </w:r>
+      <w:proofErr w:type="spellStart"/>
+      <w:proofErr w:type="gramStart"/>
       <w:r>
         <w:rPr>
           <w:rFonts w:ascii="Menlo" w:hAnsi="Menlo" w:cs="Menlo"/>
@@ -3074,6 +3573,8 @@
         </w:rPr>
         <w:t>movieTitle</w:t>
       </w:r>
+      <w:proofErr w:type="spellEnd"/>
+      <w:proofErr w:type="gramEnd"/>
       <w:r>
         <w:rPr>
           <w:rFonts w:ascii="Menlo" w:hAnsi="Menlo" w:cs="Menlo"/>
@@ -3180,6 +3681,8 @@
         </w:rPr>
         <w:t xml:space="preserve">        </w:t>
       </w:r>
+      <w:proofErr w:type="spellStart"/>
+      <w:proofErr w:type="gramStart"/>
       <w:r>
         <w:rPr>
           <w:rFonts w:ascii="Menlo" w:hAnsi="Menlo" w:cs="Menlo"/>
@@ -3216,6 +3719,8 @@
         </w:rPr>
         <w:t>Overview</w:t>
       </w:r>
+      <w:proofErr w:type="spellEnd"/>
+      <w:proofErr w:type="gramEnd"/>
       <w:r>
         <w:rPr>
           <w:rFonts w:ascii="Menlo" w:hAnsi="Menlo" w:cs="Menlo"/>
@@ -3339,8 +3844,6 @@
         </w:rPr>
         <w:tab/>
       </w:r>
-      <w:bookmarkStart w:id="0" w:name="_GoBack"/>
-      <w:bookmarkEnd w:id="0"/>
       <w:r>
         <w:rPr>
           <w:rFonts w:ascii="Menlo" w:hAnsi="Menlo" w:cs="Menlo"/>
@@ -3359,6 +3862,7 @@
         </w:rPr>
         <w:t xml:space="preserve"> </w:t>
       </w:r>
+      <w:proofErr w:type="spellStart"/>
       <w:r>
         <w:rPr>
           <w:rFonts w:ascii="Menlo" w:hAnsi="Menlo" w:cs="Menlo"/>
@@ -3368,15 +3872,37 @@
         </w:rPr>
         <w:t>func</w:t>
       </w:r>
-      <w:r>
-        <w:rPr>
-          <w:rFonts w:ascii="Menlo" w:hAnsi="Menlo" w:cs="Menlo"/>
-          <w:color w:val="000000"/>
-          <w:sz w:val="22"/>
-          <w:szCs w:val="22"/>
-        </w:rPr>
-        <w:t xml:space="preserve"> movies(array: [</w:t>
-      </w:r>
+      <w:proofErr w:type="spellEnd"/>
+      <w:r>
+        <w:rPr>
+          <w:rFonts w:ascii="Menlo" w:hAnsi="Menlo" w:cs="Menlo"/>
+          <w:color w:val="000000"/>
+          <w:sz w:val="22"/>
+          <w:szCs w:val="22"/>
+        </w:rPr>
+        <w:t xml:space="preserve"> </w:t>
+      </w:r>
+      <w:proofErr w:type="gramStart"/>
+      <w:r>
+        <w:rPr>
+          <w:rFonts w:ascii="Menlo" w:hAnsi="Menlo" w:cs="Menlo"/>
+          <w:color w:val="000000"/>
+          <w:sz w:val="22"/>
+          <w:szCs w:val="22"/>
+        </w:rPr>
+        <w:t>movies(</w:t>
+      </w:r>
+      <w:proofErr w:type="gramEnd"/>
+      <w:r>
+        <w:rPr>
+          <w:rFonts w:ascii="Menlo" w:hAnsi="Menlo" w:cs="Menlo"/>
+          <w:color w:val="000000"/>
+          <w:sz w:val="22"/>
+          <w:szCs w:val="22"/>
+        </w:rPr>
+        <w:t>array: [</w:t>
+      </w:r>
+      <w:proofErr w:type="spellStart"/>
       <w:r>
         <w:rPr>
           <w:rFonts w:ascii="Menlo" w:hAnsi="Menlo" w:cs="Menlo"/>
@@ -3386,6 +3912,7 @@
         </w:rPr>
         <w:t>NSDictionary</w:t>
       </w:r>
+      <w:proofErr w:type="spellEnd"/>
       <w:r>
         <w:rPr>
           <w:rFonts w:ascii="Menlo" w:hAnsi="Menlo" w:cs="Menlo"/>
@@ -3439,6 +3966,7 @@
         </w:rPr>
         <w:t xml:space="preserve">        </w:t>
       </w:r>
+      <w:proofErr w:type="spellStart"/>
       <w:r>
         <w:rPr>
           <w:rFonts w:ascii="Menlo" w:hAnsi="Menlo" w:cs="Menlo"/>
@@ -3448,6 +3976,7 @@
         </w:rPr>
         <w:t>var</w:t>
       </w:r>
+      <w:proofErr w:type="spellEnd"/>
       <w:r>
         <w:rPr>
           <w:rFonts w:ascii="Menlo" w:hAnsi="Menlo" w:cs="Menlo"/>
@@ -3466,14 +3995,25 @@
         </w:rPr>
         <w:t>Movie</w:t>
       </w:r>
-      <w:r>
-        <w:rPr>
-          <w:rFonts w:ascii="Menlo" w:hAnsi="Menlo" w:cs="Menlo"/>
-          <w:color w:val="000000"/>
-          <w:sz w:val="22"/>
-          <w:szCs w:val="22"/>
-        </w:rPr>
-        <w:t>]()</w:t>
+      <w:proofErr w:type="gramStart"/>
+      <w:r>
+        <w:rPr>
+          <w:rFonts w:ascii="Menlo" w:hAnsi="Menlo" w:cs="Menlo"/>
+          <w:color w:val="000000"/>
+          <w:sz w:val="22"/>
+          <w:szCs w:val="22"/>
+        </w:rPr>
+        <w:t>](</w:t>
+      </w:r>
+      <w:proofErr w:type="gramEnd"/>
+      <w:r>
+        <w:rPr>
+          <w:rFonts w:ascii="Menlo" w:hAnsi="Menlo" w:cs="Menlo"/>
+          <w:color w:val="000000"/>
+          <w:sz w:val="22"/>
+          <w:szCs w:val="22"/>
+        </w:rPr>
+        <w:t>)</w:t>
       </w:r>
     </w:p>
     <w:p>
@@ -3581,6 +4121,8 @@
         </w:rPr>
         <w:t xml:space="preserve"> movie = </w:t>
       </w:r>
+      <w:proofErr w:type="spellStart"/>
+      <w:proofErr w:type="gramStart"/>
       <w:r>
         <w:rPr>
           <w:rFonts w:ascii="Menlo" w:hAnsi="Menlo" w:cs="Menlo"/>
@@ -3590,14 +4132,25 @@
         </w:rPr>
         <w:t>Movie</w:t>
       </w:r>
-      <w:r>
-        <w:rPr>
-          <w:rFonts w:ascii="Menlo" w:hAnsi="Menlo" w:cs="Menlo"/>
-          <w:color w:val="000000"/>
-          <w:sz w:val="22"/>
-          <w:szCs w:val="22"/>
-        </w:rPr>
-        <w:t>(dictionary: dictionary)</w:t>
+      <w:proofErr w:type="spellEnd"/>
+      <w:r>
+        <w:rPr>
+          <w:rFonts w:ascii="Menlo" w:hAnsi="Menlo" w:cs="Menlo"/>
+          <w:color w:val="000000"/>
+          <w:sz w:val="22"/>
+          <w:szCs w:val="22"/>
+        </w:rPr>
+        <w:t>(</w:t>
+      </w:r>
+      <w:proofErr w:type="gramEnd"/>
+      <w:r>
+        <w:rPr>
+          <w:rFonts w:ascii="Menlo" w:hAnsi="Menlo" w:cs="Menlo"/>
+          <w:color w:val="000000"/>
+          <w:sz w:val="22"/>
+          <w:szCs w:val="22"/>
+        </w:rPr>
+        <w:t>dictionary: dictionary)</w:t>
       </w:r>
     </w:p>
     <w:p>
@@ -3623,7 +4176,18 @@
           <w:sz w:val="22"/>
           <w:szCs w:val="22"/>
         </w:rPr>
-        <w:t xml:space="preserve">            movies.</w:t>
+        <w:t xml:space="preserve">            </w:t>
+      </w:r>
+      <w:proofErr w:type="spellStart"/>
+      <w:proofErr w:type="gramStart"/>
+      <w:r>
+        <w:rPr>
+          <w:rFonts w:ascii="Menlo" w:hAnsi="Menlo" w:cs="Menlo"/>
+          <w:color w:val="000000"/>
+          <w:sz w:val="22"/>
+          <w:szCs w:val="22"/>
+        </w:rPr>
+        <w:t>movies.</w:t>
       </w:r>
       <w:r>
         <w:rPr>
@@ -3634,6 +4198,8 @@
         </w:rPr>
         <w:t>append</w:t>
       </w:r>
+      <w:proofErr w:type="spellEnd"/>
+      <w:proofErr w:type="gramEnd"/>
       <w:r>
         <w:rPr>
           <w:rFonts w:ascii="Menlo" w:hAnsi="Menlo" w:cs="Menlo"/>
@@ -3761,8 +4327,20 @@
           <w:sz w:val="22"/>
           <w:szCs w:val="22"/>
         </w:rPr>
-        <w:t>//ViewController</w:t>
-      </w:r>
+        <w:t>//</w:t>
+      </w:r>
+      <w:proofErr w:type="spellStart"/>
+      <w:r>
+        <w:rPr>
+          <w:rFonts w:ascii="Menlo" w:hAnsi="Menlo" w:cs="Menlo"/>
+          <w:b/>
+          <w:color w:val="000000"/>
+          <w:sz w:val="22"/>
+          <w:szCs w:val="22"/>
+        </w:rPr>
+        <w:t>ViewController</w:t>
+      </w:r>
+      <w:proofErr w:type="spellEnd"/>
     </w:p>
     <w:p>
       <w:pPr>
@@ -3799,8 +4377,19 @@
           <w:sz w:val="22"/>
           <w:szCs w:val="22"/>
         </w:rPr>
-        <w:t xml:space="preserve"> Alamofire</w:t>
-      </w:r>
+        <w:t xml:space="preserve"> </w:t>
+      </w:r>
+      <w:proofErr w:type="spellStart"/>
+      <w:r>
+        <w:rPr>
+          <w:rFonts w:ascii="Menlo" w:hAnsi="Menlo" w:cs="Menlo"/>
+          <w:color w:val="000000"/>
+          <w:sz w:val="22"/>
+          <w:szCs w:val="22"/>
+        </w:rPr>
+        <w:t>Alamofire</w:t>
+      </w:r>
+      <w:proofErr w:type="spellEnd"/>
     </w:p>
     <w:p>
       <w:pPr>
@@ -3838,7 +4427,27 @@
           <w:sz w:val="22"/>
           <w:szCs w:val="22"/>
         </w:rPr>
-        <w:t xml:space="preserve"> apiKey = </w:t>
+        <w:t xml:space="preserve"> </w:t>
+      </w:r>
+      <w:proofErr w:type="spellStart"/>
+      <w:r>
+        <w:rPr>
+          <w:rFonts w:ascii="Menlo" w:hAnsi="Menlo" w:cs="Menlo"/>
+          <w:color w:val="000000"/>
+          <w:sz w:val="22"/>
+          <w:szCs w:val="22"/>
+        </w:rPr>
+        <w:t>apiKey</w:t>
+      </w:r>
+      <w:proofErr w:type="spellEnd"/>
+      <w:r>
+        <w:rPr>
+          <w:rFonts w:ascii="Menlo" w:hAnsi="Menlo" w:cs="Menlo"/>
+          <w:color w:val="000000"/>
+          <w:sz w:val="22"/>
+          <w:szCs w:val="22"/>
+        </w:rPr>
+        <w:t xml:space="preserve"> = </w:t>
       </w:r>
       <w:r>
         <w:rPr>
@@ -3869,6 +4478,7 @@
           <w:szCs w:val="22"/>
         </w:rPr>
       </w:pPr>
+      <w:proofErr w:type="spellStart"/>
       <w:r>
         <w:rPr>
           <w:rFonts w:ascii="Menlo" w:hAnsi="Menlo" w:cs="Menlo"/>
@@ -3878,6 +4488,7 @@
         </w:rPr>
         <w:t>var</w:t>
       </w:r>
+      <w:proofErr w:type="spellEnd"/>
       <w:r>
         <w:rPr>
           <w:rFonts w:ascii="Menlo" w:hAnsi="Menlo" w:cs="Menlo"/>
@@ -3948,7 +4559,17 @@
           <w:sz w:val="22"/>
           <w:szCs w:val="22"/>
         </w:rPr>
-        <w:t xml:space="preserve"> cell = tableView.</w:t>
+        <w:t xml:space="preserve"> cell = </w:t>
+      </w:r>
+      <w:proofErr w:type="spellStart"/>
+      <w:r>
+        <w:rPr>
+          <w:rFonts w:ascii="Menlo" w:hAnsi="Menlo" w:cs="Menlo"/>
+          <w:color w:val="000000"/>
+          <w:sz w:val="22"/>
+          <w:szCs w:val="22"/>
+        </w:rPr>
+        <w:t>tableView.</w:t>
       </w:r>
       <w:r>
         <w:rPr>
@@ -3959,6 +4580,7 @@
         </w:rPr>
         <w:t>dequeueReusableCellWithIdentifier</w:t>
       </w:r>
+      <w:proofErr w:type="spellEnd"/>
       <w:r>
         <w:rPr>
           <w:rFonts w:ascii="Menlo" w:hAnsi="Menlo" w:cs="Menlo"/>
@@ -3975,16 +4597,76 @@
           <w:sz w:val="22"/>
           <w:szCs w:val="22"/>
         </w:rPr>
-        <w:t>"MovieCell"</w:t>
-      </w:r>
-      <w:r>
-        <w:rPr>
-          <w:rFonts w:ascii="Menlo" w:hAnsi="Menlo" w:cs="Menlo"/>
-          <w:color w:val="000000"/>
-          <w:sz w:val="22"/>
-          <w:szCs w:val="22"/>
-        </w:rPr>
-        <w:t xml:space="preserve">, forIndexPath: indexPath) </w:t>
+        <w:t>"</w:t>
+      </w:r>
+      <w:proofErr w:type="spellStart"/>
+      <w:r>
+        <w:rPr>
+          <w:rFonts w:ascii="Menlo" w:hAnsi="Menlo" w:cs="Menlo"/>
+          <w:color w:val="C41A16"/>
+          <w:sz w:val="22"/>
+          <w:szCs w:val="22"/>
+        </w:rPr>
+        <w:t>MovieCell</w:t>
+      </w:r>
+      <w:proofErr w:type="spellEnd"/>
+      <w:r>
+        <w:rPr>
+          <w:rFonts w:ascii="Menlo" w:hAnsi="Menlo" w:cs="Menlo"/>
+          <w:color w:val="C41A16"/>
+          <w:sz w:val="22"/>
+          <w:szCs w:val="22"/>
+        </w:rPr>
+        <w:t>"</w:t>
+      </w:r>
+      <w:r>
+        <w:rPr>
+          <w:rFonts w:ascii="Menlo" w:hAnsi="Menlo" w:cs="Menlo"/>
+          <w:color w:val="000000"/>
+          <w:sz w:val="22"/>
+          <w:szCs w:val="22"/>
+        </w:rPr>
+        <w:t xml:space="preserve">, </w:t>
+      </w:r>
+      <w:proofErr w:type="spellStart"/>
+      <w:r>
+        <w:rPr>
+          <w:rFonts w:ascii="Menlo" w:hAnsi="Menlo" w:cs="Menlo"/>
+          <w:color w:val="000000"/>
+          <w:sz w:val="22"/>
+          <w:szCs w:val="22"/>
+        </w:rPr>
+        <w:t>forIndexPath</w:t>
+      </w:r>
+      <w:proofErr w:type="spellEnd"/>
+      <w:r>
+        <w:rPr>
+          <w:rFonts w:ascii="Menlo" w:hAnsi="Menlo" w:cs="Menlo"/>
+          <w:color w:val="000000"/>
+          <w:sz w:val="22"/>
+          <w:szCs w:val="22"/>
+        </w:rPr>
+        <w:t xml:space="preserve">: </w:t>
+      </w:r>
+      <w:proofErr w:type="spellStart"/>
+      <w:r>
+        <w:rPr>
+          <w:rFonts w:ascii="Menlo" w:hAnsi="Menlo" w:cs="Menlo"/>
+          <w:color w:val="000000"/>
+          <w:sz w:val="22"/>
+          <w:szCs w:val="22"/>
+        </w:rPr>
+        <w:t>indexPath</w:t>
+      </w:r>
+      <w:proofErr w:type="spellEnd"/>
+      <w:r>
+        <w:rPr>
+          <w:rFonts w:ascii="Menlo" w:hAnsi="Menlo" w:cs="Menlo"/>
+          <w:color w:val="000000"/>
+          <w:sz w:val="22"/>
+          <w:szCs w:val="22"/>
+        </w:rPr>
+        <w:t xml:space="preserve">) </w:t>
       </w:r>
       <w:r>
         <w:rPr>
@@ -4004,6 +4686,7 @@
         </w:rPr>
         <w:t xml:space="preserve">! </w:t>
       </w:r>
+      <w:proofErr w:type="spellStart"/>
       <w:r>
         <w:rPr>
           <w:rFonts w:ascii="Menlo" w:hAnsi="Menlo" w:cs="Menlo"/>
@@ -4013,6 +4696,7 @@
         </w:rPr>
         <w:t>MovieCell</w:t>
       </w:r>
+      <w:proofErr w:type="spellEnd"/>
     </w:p>
     <w:p>
       <w:pPr>
@@ -4037,7 +4721,18 @@
           <w:sz w:val="22"/>
           <w:szCs w:val="22"/>
         </w:rPr>
-        <w:t xml:space="preserve">        cell.</w:t>
+        <w:t xml:space="preserve">        </w:t>
+      </w:r>
+      <w:proofErr w:type="spellStart"/>
+      <w:proofErr w:type="gramStart"/>
+      <w:r>
+        <w:rPr>
+          <w:rFonts w:ascii="Menlo" w:hAnsi="Menlo" w:cs="Menlo"/>
+          <w:color w:val="000000"/>
+          <w:sz w:val="22"/>
+          <w:szCs w:val="22"/>
+        </w:rPr>
+        <w:t>cell.</w:t>
       </w:r>
       <w:r>
         <w:rPr>
@@ -4048,6 +4743,8 @@
         </w:rPr>
         <w:t>movie</w:t>
       </w:r>
+      <w:proofErr w:type="spellEnd"/>
+      <w:proofErr w:type="gramEnd"/>
       <w:r>
         <w:rPr>
           <w:rFonts w:ascii="Menlo" w:hAnsi="Menlo" w:cs="Menlo"/>
@@ -4073,7 +4770,17 @@
           <w:sz w:val="22"/>
           <w:szCs w:val="22"/>
         </w:rPr>
-        <w:t>![indexPath.</w:t>
+        <w:t>![</w:t>
+      </w:r>
+      <w:proofErr w:type="spellStart"/>
+      <w:r>
+        <w:rPr>
+          <w:rFonts w:ascii="Menlo" w:hAnsi="Menlo" w:cs="Menlo"/>
+          <w:color w:val="000000"/>
+          <w:sz w:val="22"/>
+          <w:szCs w:val="22"/>
+        </w:rPr>
+        <w:t>indexPath.</w:t>
       </w:r>
       <w:r>
         <w:rPr>
@@ -4084,6 +4791,7 @@
         </w:rPr>
         <w:t>row</w:t>
       </w:r>
+      <w:proofErr w:type="spellEnd"/>
       <w:r>
         <w:rPr>
           <w:rFonts w:ascii="Menlo" w:hAnsi="Menlo" w:cs="Menlo"/>
@@ -4110,7 +4818,18 @@
           <w:sz w:val="22"/>
           <w:szCs w:val="22"/>
         </w:rPr>
-        <w:t xml:space="preserve">        cell.</w:t>
+        <w:t xml:space="preserve">        </w:t>
+      </w:r>
+      <w:proofErr w:type="spellStart"/>
+      <w:proofErr w:type="gramStart"/>
+      <w:r>
+        <w:rPr>
+          <w:rFonts w:ascii="Menlo" w:hAnsi="Menlo" w:cs="Menlo"/>
+          <w:color w:val="000000"/>
+          <w:sz w:val="22"/>
+          <w:szCs w:val="22"/>
+        </w:rPr>
+        <w:t>cell.</w:t>
       </w:r>
       <w:r>
         <w:rPr>
@@ -4121,6 +4840,8 @@
         </w:rPr>
         <w:t>selectionStyle</w:t>
       </w:r>
+      <w:proofErr w:type="spellEnd"/>
+      <w:proofErr w:type="gramEnd"/>
       <w:r>
         <w:rPr>
           <w:rFonts w:ascii="Menlo" w:hAnsi="Menlo" w:cs="Menlo"/>
@@ -4130,6 +4851,7 @@
         </w:rPr>
         <w:t xml:space="preserve"> = </w:t>
       </w:r>
+      <w:proofErr w:type="spellStart"/>
       <w:r>
         <w:rPr>
           <w:rFonts w:ascii="Menlo" w:hAnsi="Menlo" w:cs="Menlo"/>
@@ -4157,6 +4879,7 @@
         </w:rPr>
         <w:t>None</w:t>
       </w:r>
+      <w:proofErr w:type="spellEnd"/>
     </w:p>
     <w:p>
       <w:pPr>
@@ -4184,6 +4907,7 @@
           <w:szCs w:val="22"/>
         </w:rPr>
       </w:pPr>
+      <w:proofErr w:type="spellStart"/>
       <w:r>
         <w:rPr>
           <w:rFonts w:ascii="Menlo" w:hAnsi="Menlo" w:cs="Menlo"/>
@@ -4193,14 +4917,46 @@
         </w:rPr>
         <w:t>func</w:t>
       </w:r>
-      <w:r>
-        <w:rPr>
-          <w:rFonts w:ascii="Menlo" w:hAnsi="Menlo" w:cs="Menlo"/>
-          <w:color w:val="000000"/>
-          <w:sz w:val="22"/>
-          <w:szCs w:val="22"/>
-        </w:rPr>
-        <w:t xml:space="preserve"> makeAPICall() {</w:t>
+      <w:proofErr w:type="spellEnd"/>
+      <w:r>
+        <w:rPr>
+          <w:rFonts w:ascii="Menlo" w:hAnsi="Menlo" w:cs="Menlo"/>
+          <w:color w:val="000000"/>
+          <w:sz w:val="22"/>
+          <w:szCs w:val="22"/>
+        </w:rPr>
+        <w:t xml:space="preserve"> </w:t>
+      </w:r>
+      <w:proofErr w:type="spellStart"/>
+      <w:proofErr w:type="gramStart"/>
+      <w:r>
+        <w:rPr>
+          <w:rFonts w:ascii="Menlo" w:hAnsi="Menlo" w:cs="Menlo"/>
+          <w:color w:val="000000"/>
+          <w:sz w:val="22"/>
+          <w:szCs w:val="22"/>
+        </w:rPr>
+        <w:t>makeAPICall</w:t>
+      </w:r>
+      <w:proofErr w:type="spellEnd"/>
+      <w:r>
+        <w:rPr>
+          <w:rFonts w:ascii="Menlo" w:hAnsi="Menlo" w:cs="Menlo"/>
+          <w:color w:val="000000"/>
+          <w:sz w:val="22"/>
+          <w:szCs w:val="22"/>
+        </w:rPr>
+        <w:t>(</w:t>
+      </w:r>
+      <w:proofErr w:type="gramEnd"/>
+      <w:r>
+        <w:rPr>
+          <w:rFonts w:ascii="Menlo" w:hAnsi="Menlo" w:cs="Menlo"/>
+          <w:color w:val="000000"/>
+          <w:sz w:val="22"/>
+          <w:szCs w:val="22"/>
+        </w:rPr>
+        <w:t>) {</w:t>
       </w:r>
     </w:p>
     <w:p>
@@ -4226,7 +4982,17 @@
           <w:sz w:val="22"/>
           <w:szCs w:val="22"/>
         </w:rPr>
-        <w:t xml:space="preserve">        Alamofire.</w:t>
+        <w:t xml:space="preserve">        </w:t>
+      </w:r>
+      <w:proofErr w:type="spellStart"/>
+      <w:r>
+        <w:rPr>
+          <w:rFonts w:ascii="Menlo" w:hAnsi="Menlo" w:cs="Menlo"/>
+          <w:color w:val="000000"/>
+          <w:sz w:val="22"/>
+          <w:szCs w:val="22"/>
+        </w:rPr>
+        <w:t>Alamofire.</w:t>
       </w:r>
       <w:r>
         <w:rPr>
@@ -4237,6 +5003,8 @@
         </w:rPr>
         <w:t>request</w:t>
       </w:r>
+      <w:proofErr w:type="spellEnd"/>
+      <w:proofErr w:type="gramStart"/>
       <w:r>
         <w:rPr>
           <w:rFonts w:ascii="Menlo" w:hAnsi="Menlo" w:cs="Menlo"/>
@@ -4255,6 +5023,7 @@
         </w:rPr>
         <w:t>GET</w:t>
       </w:r>
+      <w:proofErr w:type="gramEnd"/>
       <w:r>
         <w:rPr>
           <w:rFonts w:ascii="Menlo" w:hAnsi="Menlo" w:cs="Menlo"/>
@@ -4291,6 +5060,7 @@
         </w:rPr>
         <w:t>(</w:t>
       </w:r>
+      <w:proofErr w:type="spellStart"/>
       <w:r>
         <w:rPr>
           <w:rFonts w:ascii="Menlo" w:hAnsi="Menlo" w:cs="Menlo"/>
@@ -4300,6 +5070,7 @@
         </w:rPr>
         <w:t>apiKey</w:t>
       </w:r>
+      <w:proofErr w:type="spellEnd"/>
       <w:r>
         <w:rPr>
           <w:rFonts w:ascii="Menlo" w:hAnsi="Menlo" w:cs="Menlo"/>
@@ -4318,6 +5089,7 @@
         </w:rPr>
         <w:t>).</w:t>
       </w:r>
+      <w:proofErr w:type="spellStart"/>
       <w:r>
         <w:rPr>
           <w:rFonts w:ascii="Menlo" w:hAnsi="Menlo" w:cs="Menlo"/>
@@ -4327,6 +5099,7 @@
         </w:rPr>
         <w:t>responseJSON</w:t>
       </w:r>
+      <w:proofErr w:type="spellEnd"/>
       <w:r>
         <w:rPr>
           <w:rFonts w:ascii="Menlo" w:hAnsi="Menlo" w:cs="Menlo"/>
@@ -4405,7 +5178,38 @@
           <w:sz w:val="22"/>
           <w:szCs w:val="22"/>
         </w:rPr>
-        <w:t xml:space="preserve"> json = response.</w:t>
+        <w:t xml:space="preserve"> </w:t>
+      </w:r>
+      <w:proofErr w:type="spellStart"/>
+      <w:r>
+        <w:rPr>
+          <w:rFonts w:ascii="Menlo" w:hAnsi="Menlo" w:cs="Menlo"/>
+          <w:color w:val="000000"/>
+          <w:sz w:val="22"/>
+          <w:szCs w:val="22"/>
+        </w:rPr>
+        <w:t>json</w:t>
+      </w:r>
+      <w:proofErr w:type="spellEnd"/>
+      <w:r>
+        <w:rPr>
+          <w:rFonts w:ascii="Menlo" w:hAnsi="Menlo" w:cs="Menlo"/>
+          <w:color w:val="000000"/>
+          <w:sz w:val="22"/>
+          <w:szCs w:val="22"/>
+        </w:rPr>
+        <w:t xml:space="preserve"> = </w:t>
+      </w:r>
+      <w:proofErr w:type="spellStart"/>
+      <w:proofErr w:type="gramStart"/>
+      <w:r>
+        <w:rPr>
+          <w:rFonts w:ascii="Menlo" w:hAnsi="Menlo" w:cs="Menlo"/>
+          <w:color w:val="000000"/>
+          <w:sz w:val="22"/>
+          <w:szCs w:val="22"/>
+        </w:rPr>
+        <w:t>response.</w:t>
       </w:r>
       <w:r>
         <w:rPr>
@@ -4416,6 +5220,7 @@
         </w:rPr>
         <w:t>result</w:t>
       </w:r>
+      <w:proofErr w:type="gramEnd"/>
       <w:r>
         <w:rPr>
           <w:rFonts w:ascii="Menlo" w:hAnsi="Menlo" w:cs="Menlo"/>
@@ -4434,6 +5239,7 @@
         </w:rPr>
         <w:t>value</w:t>
       </w:r>
+      <w:proofErr w:type="spellEnd"/>
       <w:r>
         <w:rPr>
           <w:rFonts w:ascii="Menlo" w:hAnsi="Menlo" w:cs="Menlo"/>
@@ -4503,7 +5309,47 @@
           <w:sz w:val="22"/>
           <w:szCs w:val="22"/>
         </w:rPr>
-        <w:t xml:space="preserve"> status_code = json[</w:t>
+        <w:t xml:space="preserve"> </w:t>
+      </w:r>
+      <w:proofErr w:type="spellStart"/>
+      <w:r>
+        <w:rPr>
+          <w:rFonts w:ascii="Menlo" w:hAnsi="Menlo" w:cs="Menlo"/>
+          <w:color w:val="000000"/>
+          <w:sz w:val="22"/>
+          <w:szCs w:val="22"/>
+        </w:rPr>
+        <w:t>status_code</w:t>
+      </w:r>
+      <w:proofErr w:type="spellEnd"/>
+      <w:r>
+        <w:rPr>
+          <w:rFonts w:ascii="Menlo" w:hAnsi="Menlo" w:cs="Menlo"/>
+          <w:color w:val="000000"/>
+          <w:sz w:val="22"/>
+          <w:szCs w:val="22"/>
+        </w:rPr>
+        <w:t xml:space="preserve"> = </w:t>
+      </w:r>
+      <w:proofErr w:type="spellStart"/>
+      <w:r>
+        <w:rPr>
+          <w:rFonts w:ascii="Menlo" w:hAnsi="Menlo" w:cs="Menlo"/>
+          <w:color w:val="000000"/>
+          <w:sz w:val="22"/>
+          <w:szCs w:val="22"/>
+        </w:rPr>
+        <w:t>json</w:t>
+      </w:r>
+      <w:proofErr w:type="spellEnd"/>
+      <w:r>
+        <w:rPr>
+          <w:rFonts w:ascii="Menlo" w:hAnsi="Menlo" w:cs="Menlo"/>
+          <w:color w:val="000000"/>
+          <w:sz w:val="22"/>
+          <w:szCs w:val="22"/>
+        </w:rPr>
+        <w:t>[</w:t>
       </w:r>
       <w:r>
         <w:rPr>
@@ -4512,7 +5358,27 @@
           <w:sz w:val="22"/>
           <w:szCs w:val="22"/>
         </w:rPr>
-        <w:t>"status_code"</w:t>
+        <w:t>"</w:t>
+      </w:r>
+      <w:proofErr w:type="spellStart"/>
+      <w:r>
+        <w:rPr>
+          <w:rFonts w:ascii="Menlo" w:hAnsi="Menlo" w:cs="Menlo"/>
+          <w:color w:val="C41A16"/>
+          <w:sz w:val="22"/>
+          <w:szCs w:val="22"/>
+        </w:rPr>
+        <w:t>status_code</w:t>
+      </w:r>
+      <w:proofErr w:type="spellEnd"/>
+      <w:r>
+        <w:rPr>
+          <w:rFonts w:ascii="Menlo" w:hAnsi="Menlo" w:cs="Menlo"/>
+          <w:color w:val="C41A16"/>
+          <w:sz w:val="22"/>
+          <w:szCs w:val="22"/>
+        </w:rPr>
+        <w:t>"</w:t>
       </w:r>
       <w:r>
         <w:rPr>
@@ -4541,6 +5407,7 @@
         </w:rPr>
         <w:t xml:space="preserve">? </w:t>
       </w:r>
+      <w:proofErr w:type="spellStart"/>
       <w:r>
         <w:rPr>
           <w:rFonts w:ascii="Menlo" w:hAnsi="Menlo" w:cs="Menlo"/>
@@ -4550,6 +5417,7 @@
         </w:rPr>
         <w:t>Int</w:t>
       </w:r>
+      <w:proofErr w:type="spellEnd"/>
       <w:r>
         <w:rPr>
           <w:rFonts w:ascii="Menlo" w:hAnsi="Menlo" w:cs="Menlo"/>
@@ -4585,6 +5453,7 @@
         </w:rPr>
         <w:t xml:space="preserve">                    </w:t>
       </w:r>
+      <w:proofErr w:type="gramStart"/>
       <w:r>
         <w:rPr>
           <w:rFonts w:ascii="Menlo" w:hAnsi="Menlo" w:cs="Menlo"/>
@@ -4603,6 +5472,7 @@
         </w:rPr>
         <w:t>(</w:t>
       </w:r>
+      <w:proofErr w:type="gramEnd"/>
       <w:r>
         <w:rPr>
           <w:rFonts w:ascii="Menlo" w:hAnsi="Menlo" w:cs="Menlo"/>
@@ -4630,6 +5500,7 @@
         </w:rPr>
         <w:t>(</w:t>
       </w:r>
+      <w:proofErr w:type="spellStart"/>
       <w:r>
         <w:rPr>
           <w:rFonts w:ascii="Menlo" w:hAnsi="Menlo" w:cs="Menlo"/>
@@ -4639,6 +5510,7 @@
         </w:rPr>
         <w:t>status_code</w:t>
       </w:r>
+      <w:proofErr w:type="spellEnd"/>
       <w:r>
         <w:rPr>
           <w:rFonts w:ascii="Menlo" w:hAnsi="Menlo" w:cs="Menlo"/>
@@ -4683,6 +5555,7 @@
         </w:rPr>
         <w:t xml:space="preserve">                    </w:t>
       </w:r>
+      <w:proofErr w:type="gramStart"/>
       <w:r>
         <w:rPr>
           <w:rFonts w:ascii="Menlo" w:hAnsi="Menlo" w:cs="Menlo"/>
@@ -4701,6 +5574,7 @@
         </w:rPr>
         <w:t>(</w:t>
       </w:r>
+      <w:proofErr w:type="gramEnd"/>
       <w:r>
         <w:rPr>
           <w:rFonts w:ascii="Menlo" w:hAnsi="Menlo" w:cs="Menlo"/>
@@ -4728,14 +5602,25 @@
         </w:rPr>
         <w:t>(</w:t>
       </w:r>
-      <w:r>
-        <w:rPr>
-          <w:rFonts w:ascii="Menlo" w:hAnsi="Menlo" w:cs="Menlo"/>
-          <w:color w:val="000000"/>
-          <w:sz w:val="22"/>
-          <w:szCs w:val="22"/>
-        </w:rPr>
-        <w:t>json[</w:t>
+      <w:proofErr w:type="spellStart"/>
+      <w:r>
+        <w:rPr>
+          <w:rFonts w:ascii="Menlo" w:hAnsi="Menlo" w:cs="Menlo"/>
+          <w:color w:val="000000"/>
+          <w:sz w:val="22"/>
+          <w:szCs w:val="22"/>
+        </w:rPr>
+        <w:t>json</w:t>
+      </w:r>
+      <w:proofErr w:type="spellEnd"/>
+      <w:r>
+        <w:rPr>
+          <w:rFonts w:ascii="Menlo" w:hAnsi="Menlo" w:cs="Menlo"/>
+          <w:color w:val="000000"/>
+          <w:sz w:val="22"/>
+          <w:szCs w:val="22"/>
+        </w:rPr>
+        <w:t>[</w:t>
       </w:r>
       <w:r>
         <w:rPr>
@@ -4744,7 +5629,27 @@
           <w:sz w:val="22"/>
           <w:szCs w:val="22"/>
         </w:rPr>
-        <w:t>"status_message"</w:t>
+        <w:t>"</w:t>
+      </w:r>
+      <w:proofErr w:type="spellStart"/>
+      <w:r>
+        <w:rPr>
+          <w:rFonts w:ascii="Menlo" w:hAnsi="Menlo" w:cs="Menlo"/>
+          <w:color w:val="C41A16"/>
+          <w:sz w:val="22"/>
+          <w:szCs w:val="22"/>
+        </w:rPr>
+        <w:t>status_message</w:t>
+      </w:r>
+      <w:proofErr w:type="spellEnd"/>
+      <w:r>
+        <w:rPr>
+          <w:rFonts w:ascii="Menlo" w:hAnsi="Menlo" w:cs="Menlo"/>
+          <w:color w:val="C41A16"/>
+          <w:sz w:val="22"/>
+          <w:szCs w:val="22"/>
+        </w:rPr>
+        <w:t>"</w:t>
       </w:r>
       <w:r>
         <w:rPr>
@@ -4896,6 +5801,7 @@
         </w:rPr>
         <w:t xml:space="preserve">                    </w:t>
       </w:r>
+      <w:proofErr w:type="gramStart"/>
       <w:r>
         <w:rPr>
           <w:rFonts w:ascii="Menlo" w:hAnsi="Menlo" w:cs="Menlo"/>
@@ -4914,6 +5820,7 @@
         </w:rPr>
         <w:t>(</w:t>
       </w:r>
+      <w:proofErr w:type="gramEnd"/>
       <w:r>
         <w:rPr>
           <w:rFonts w:ascii="Menlo" w:hAnsi="Menlo" w:cs="Menlo"/>
@@ -4958,6 +5865,8 @@
         </w:rPr>
         <w:t xml:space="preserve">                    </w:t>
       </w:r>
+      <w:proofErr w:type="spellStart"/>
+      <w:proofErr w:type="gramStart"/>
       <w:r>
         <w:rPr>
           <w:rFonts w:ascii="Menlo" w:hAnsi="Menlo" w:cs="Menlo"/>
@@ -4985,6 +5894,8 @@
         </w:rPr>
         <w:t>movies</w:t>
       </w:r>
+      <w:proofErr w:type="spellEnd"/>
+      <w:proofErr w:type="gramEnd"/>
       <w:r>
         <w:rPr>
           <w:rFonts w:ascii="Menlo" w:hAnsi="Menlo" w:cs="Menlo"/>
@@ -4994,6 +5905,7 @@
         </w:rPr>
         <w:t xml:space="preserve"> = </w:t>
       </w:r>
+      <w:proofErr w:type="spellStart"/>
       <w:r>
         <w:rPr>
           <w:rFonts w:ascii="Menlo" w:hAnsi="Menlo" w:cs="Menlo"/>
@@ -5021,14 +5933,35 @@
         </w:rPr>
         <w:t>movies</w:t>
       </w:r>
-      <w:r>
-        <w:rPr>
-          <w:rFonts w:ascii="Menlo" w:hAnsi="Menlo" w:cs="Menlo"/>
-          <w:color w:val="000000"/>
-          <w:sz w:val="22"/>
-          <w:szCs w:val="22"/>
-        </w:rPr>
-        <w:t>((json[</w:t>
+      <w:proofErr w:type="spellEnd"/>
+      <w:r>
+        <w:rPr>
+          <w:rFonts w:ascii="Menlo" w:hAnsi="Menlo" w:cs="Menlo"/>
+          <w:color w:val="000000"/>
+          <w:sz w:val="22"/>
+          <w:szCs w:val="22"/>
+        </w:rPr>
+        <w:t>((</w:t>
+      </w:r>
+      <w:proofErr w:type="spellStart"/>
+      <w:r>
+        <w:rPr>
+          <w:rFonts w:ascii="Menlo" w:hAnsi="Menlo" w:cs="Menlo"/>
+          <w:color w:val="000000"/>
+          <w:sz w:val="22"/>
+          <w:szCs w:val="22"/>
+        </w:rPr>
+        <w:t>json</w:t>
+      </w:r>
+      <w:proofErr w:type="spellEnd"/>
+      <w:r>
+        <w:rPr>
+          <w:rFonts w:ascii="Menlo" w:hAnsi="Menlo" w:cs="Menlo"/>
+          <w:color w:val="000000"/>
+          <w:sz w:val="22"/>
+          <w:szCs w:val="22"/>
+        </w:rPr>
+        <w:t>[</w:t>
       </w:r>
       <w:r>
         <w:rPr>
@@ -5066,6 +5999,7 @@
         </w:rPr>
         <w:t>? [</w:t>
       </w:r>
+      <w:proofErr w:type="spellStart"/>
       <w:r>
         <w:rPr>
           <w:rFonts w:ascii="Menlo" w:hAnsi="Menlo" w:cs="Menlo"/>
@@ -5075,6 +6009,7 @@
         </w:rPr>
         <w:t>NSDictionary</w:t>
       </w:r>
+      <w:proofErr w:type="spellEnd"/>
       <w:r>
         <w:rPr>
           <w:rFonts w:ascii="Menlo" w:hAnsi="Menlo" w:cs="Menlo"/>
@@ -5110,6 +6045,8 @@
         </w:rPr>
         <w:t xml:space="preserve">                    </w:t>
       </w:r>
+      <w:proofErr w:type="spellStart"/>
+      <w:proofErr w:type="gramStart"/>
       <w:r>
         <w:rPr>
           <w:rFonts w:ascii="Menlo" w:hAnsi="Menlo" w:cs="Menlo"/>
@@ -5155,6 +6092,8 @@
         </w:rPr>
         <w:t>reloadData</w:t>
       </w:r>
+      <w:proofErr w:type="spellEnd"/>
+      <w:proofErr w:type="gramEnd"/>
       <w:r>
         <w:rPr>
           <w:rFonts w:ascii="Menlo" w:hAnsi="Menlo" w:cs="Menlo"/>
@@ -5338,6 +6277,7 @@
         </w:rPr>
         <w:t xml:space="preserve"> </w:t>
       </w:r>
+      <w:proofErr w:type="spellStart"/>
       <w:r>
         <w:rPr>
           <w:rFonts w:ascii="Menlo" w:hAnsi="Menlo" w:cs="Menlo"/>
@@ -5347,15 +6287,48 @@
         </w:rPr>
         <w:t>func</w:t>
       </w:r>
-      <w:r>
-        <w:rPr>
-          <w:rFonts w:ascii="Menlo" w:hAnsi="Menlo" w:cs="Menlo"/>
-          <w:color w:val="000000"/>
-          <w:sz w:val="22"/>
-          <w:szCs w:val="22"/>
-        </w:rPr>
-        <w:t xml:space="preserve"> prepareForSegue(segue: </w:t>
-      </w:r>
+      <w:proofErr w:type="spellEnd"/>
+      <w:r>
+        <w:rPr>
+          <w:rFonts w:ascii="Menlo" w:hAnsi="Menlo" w:cs="Menlo"/>
+          <w:color w:val="000000"/>
+          <w:sz w:val="22"/>
+          <w:szCs w:val="22"/>
+        </w:rPr>
+        <w:t xml:space="preserve"> </w:t>
+      </w:r>
+      <w:proofErr w:type="spellStart"/>
+      <w:proofErr w:type="gramStart"/>
+      <w:r>
+        <w:rPr>
+          <w:rFonts w:ascii="Menlo" w:hAnsi="Menlo" w:cs="Menlo"/>
+          <w:color w:val="000000"/>
+          <w:sz w:val="22"/>
+          <w:szCs w:val="22"/>
+        </w:rPr>
+        <w:t>prepareForSegue</w:t>
+      </w:r>
+      <w:proofErr w:type="spellEnd"/>
+      <w:r>
+        <w:rPr>
+          <w:rFonts w:ascii="Menlo" w:hAnsi="Menlo" w:cs="Menlo"/>
+          <w:color w:val="000000"/>
+          <w:sz w:val="22"/>
+          <w:szCs w:val="22"/>
+        </w:rPr>
+        <w:t>(</w:t>
+      </w:r>
+      <w:proofErr w:type="gramEnd"/>
+      <w:r>
+        <w:rPr>
+          <w:rFonts w:ascii="Menlo" w:hAnsi="Menlo" w:cs="Menlo"/>
+          <w:color w:val="000000"/>
+          <w:sz w:val="22"/>
+          <w:szCs w:val="22"/>
+        </w:rPr>
+        <w:t xml:space="preserve">segue: </w:t>
+      </w:r>
+      <w:proofErr w:type="spellStart"/>
       <w:r>
         <w:rPr>
           <w:rFonts w:ascii="Menlo" w:hAnsi="Menlo" w:cs="Menlo"/>
@@ -5365,6 +6338,7 @@
         </w:rPr>
         <w:t>UIStoryboardSegue</w:t>
       </w:r>
+      <w:proofErr w:type="spellEnd"/>
       <w:r>
         <w:rPr>
           <w:rFonts w:ascii="Menlo" w:hAnsi="Menlo" w:cs="Menlo"/>
@@ -5374,6 +6348,7 @@
         </w:rPr>
         <w:t xml:space="preserve">, sender: </w:t>
       </w:r>
+      <w:proofErr w:type="spellStart"/>
       <w:r>
         <w:rPr>
           <w:rFonts w:ascii="Menlo" w:hAnsi="Menlo" w:cs="Menlo"/>
@@ -5383,6 +6358,7 @@
         </w:rPr>
         <w:t>AnyObject</w:t>
       </w:r>
+      <w:proofErr w:type="spellEnd"/>
       <w:r>
         <w:rPr>
           <w:rFonts w:ascii="Menlo" w:hAnsi="Menlo" w:cs="Menlo"/>
@@ -5480,6 +6456,7 @@
         </w:rPr>
         <w:t xml:space="preserve">! </w:t>
       </w:r>
+      <w:proofErr w:type="spellStart"/>
       <w:r>
         <w:rPr>
           <w:rFonts w:ascii="Menlo" w:hAnsi="Menlo" w:cs="Menlo"/>
@@ -5489,6 +6466,7 @@
         </w:rPr>
         <w:t>UITableViewCell</w:t>
       </w:r>
+      <w:proofErr w:type="spellEnd"/>
     </w:p>
     <w:p>
       <w:pPr>
@@ -5531,8 +6509,29 @@
           <w:sz w:val="22"/>
           <w:szCs w:val="22"/>
         </w:rPr>
-        <w:t xml:space="preserve"> indexPath = </w:t>
-      </w:r>
+        <w:t xml:space="preserve"> </w:t>
+      </w:r>
+      <w:proofErr w:type="spellStart"/>
+      <w:r>
+        <w:rPr>
+          <w:rFonts w:ascii="Menlo" w:hAnsi="Menlo" w:cs="Menlo"/>
+          <w:color w:val="000000"/>
+          <w:sz w:val="22"/>
+          <w:szCs w:val="22"/>
+        </w:rPr>
+        <w:t>indexPath</w:t>
+      </w:r>
+      <w:proofErr w:type="spellEnd"/>
+      <w:r>
+        <w:rPr>
+          <w:rFonts w:ascii="Menlo" w:hAnsi="Menlo" w:cs="Menlo"/>
+          <w:color w:val="000000"/>
+          <w:sz w:val="22"/>
+          <w:szCs w:val="22"/>
+        </w:rPr>
+        <w:t xml:space="preserve"> = </w:t>
+      </w:r>
+      <w:proofErr w:type="spellStart"/>
       <w:r>
         <w:rPr>
           <w:rFonts w:ascii="Menlo" w:hAnsi="Menlo" w:cs="Menlo"/>
@@ -5560,6 +6559,7 @@
         </w:rPr>
         <w:t>indexPathForCell</w:t>
       </w:r>
+      <w:proofErr w:type="spellEnd"/>
       <w:r>
         <w:rPr>
           <w:rFonts w:ascii="Menlo" w:hAnsi="Menlo" w:cs="Menlo"/>
@@ -5613,6 +6613,7 @@
         </w:rPr>
         <w:t xml:space="preserve"> movie = </w:t>
       </w:r>
+      <w:proofErr w:type="gramStart"/>
       <w:r>
         <w:rPr>
           <w:rFonts w:ascii="Menlo" w:hAnsi="Menlo" w:cs="Menlo"/>
@@ -5629,7 +6630,28 @@
           <w:sz w:val="22"/>
           <w:szCs w:val="22"/>
         </w:rPr>
-        <w:t>![indexPath!.</w:t>
+        <w:t>![</w:t>
+      </w:r>
+      <w:proofErr w:type="spellStart"/>
+      <w:proofErr w:type="gramEnd"/>
+      <w:r>
+        <w:rPr>
+          <w:rFonts w:ascii="Menlo" w:hAnsi="Menlo" w:cs="Menlo"/>
+          <w:color w:val="000000"/>
+          <w:sz w:val="22"/>
+          <w:szCs w:val="22"/>
+        </w:rPr>
+        <w:t>indexPath</w:t>
+      </w:r>
+      <w:proofErr w:type="spellEnd"/>
+      <w:r>
+        <w:rPr>
+          <w:rFonts w:ascii="Menlo" w:hAnsi="Menlo" w:cs="Menlo"/>
+          <w:color w:val="000000"/>
+          <w:sz w:val="22"/>
+          <w:szCs w:val="22"/>
+        </w:rPr>
+        <w:t>!.</w:t>
       </w:r>
       <w:r>
         <w:rPr>
@@ -5717,7 +6739,38 @@
           <w:sz w:val="22"/>
           <w:szCs w:val="22"/>
         </w:rPr>
-        <w:t xml:space="preserve"> movieController = segue.</w:t>
+        <w:t xml:space="preserve"> </w:t>
+      </w:r>
+      <w:proofErr w:type="spellStart"/>
+      <w:r>
+        <w:rPr>
+          <w:rFonts w:ascii="Menlo" w:hAnsi="Menlo" w:cs="Menlo"/>
+          <w:color w:val="000000"/>
+          <w:sz w:val="22"/>
+          <w:szCs w:val="22"/>
+        </w:rPr>
+        <w:t>movieController</w:t>
+      </w:r>
+      <w:proofErr w:type="spellEnd"/>
+      <w:r>
+        <w:rPr>
+          <w:rFonts w:ascii="Menlo" w:hAnsi="Menlo" w:cs="Menlo"/>
+          <w:color w:val="000000"/>
+          <w:sz w:val="22"/>
+          <w:szCs w:val="22"/>
+        </w:rPr>
+        <w:t xml:space="preserve"> = </w:t>
+      </w:r>
+      <w:proofErr w:type="spellStart"/>
+      <w:proofErr w:type="gramStart"/>
+      <w:r>
+        <w:rPr>
+          <w:rFonts w:ascii="Menlo" w:hAnsi="Menlo" w:cs="Menlo"/>
+          <w:color w:val="000000"/>
+          <w:sz w:val="22"/>
+          <w:szCs w:val="22"/>
+        </w:rPr>
+        <w:t>segue.</w:t>
       </w:r>
       <w:r>
         <w:rPr>
@@ -5728,6 +6781,8 @@
         </w:rPr>
         <w:t>destinationViewController</w:t>
       </w:r>
+      <w:proofErr w:type="spellEnd"/>
+      <w:proofErr w:type="gramEnd"/>
       <w:r>
         <w:rPr>
           <w:rFonts w:ascii="Menlo" w:hAnsi="Menlo" w:cs="Menlo"/>
@@ -5755,6 +6810,7 @@
         </w:rPr>
         <w:t xml:space="preserve">! </w:t>
       </w:r>
+      <w:proofErr w:type="spellStart"/>
       <w:r>
         <w:rPr>
           <w:rFonts w:ascii="Menlo" w:hAnsi="Menlo" w:cs="Menlo"/>
@@ -5764,6 +6820,7 @@
         </w:rPr>
         <w:t>MovieController</w:t>
       </w:r>
+      <w:proofErr w:type="spellEnd"/>
     </w:p>
     <w:p>
       <w:pPr>
@@ -5814,7 +6871,17 @@
           <w:sz w:val="22"/>
           <w:szCs w:val="22"/>
         </w:rPr>
-        <w:t xml:space="preserve">        movieController.</w:t>
+        <w:t xml:space="preserve">        </w:t>
+      </w:r>
+      <w:proofErr w:type="spellStart"/>
+      <w:r>
+        <w:rPr>
+          <w:rFonts w:ascii="Menlo" w:hAnsi="Menlo" w:cs="Menlo"/>
+          <w:color w:val="000000"/>
+          <w:sz w:val="22"/>
+          <w:szCs w:val="22"/>
+        </w:rPr>
+        <w:t>movieController.</w:t>
       </w:r>
       <w:r>
         <w:rPr>
@@ -5825,6 +6892,7 @@
         </w:rPr>
         <w:t>movie</w:t>
       </w:r>
+      <w:proofErr w:type="spellEnd"/>
       <w:r>
         <w:rPr>
           <w:rFonts w:ascii="Menlo" w:hAnsi="Menlo" w:cs="Menlo"/>
@@ -5838,19 +6906,1689 @@
     <w:p>
       <w:pPr>
         <w:rPr>
+          <w:rFonts w:ascii="Menlo" w:hAnsi="Menlo" w:cs="Menlo"/>
+          <w:color w:val="000000"/>
+          <w:sz w:val="22"/>
+          <w:szCs w:val="22"/>
+        </w:rPr>
+      </w:pPr>
+      <w:r>
+        <w:rPr>
+          <w:rFonts w:ascii="Menlo" w:hAnsi="Menlo" w:cs="Menlo"/>
+          <w:color w:val="000000"/>
+          <w:sz w:val="22"/>
+          <w:szCs w:val="22"/>
+        </w:rPr>
+        <w:t xml:space="preserve">    }</w:t>
+      </w:r>
+    </w:p>
+    <w:p>
+      <w:pPr>
+        <w:rPr>
+          <w:rFonts w:ascii="Menlo" w:hAnsi="Menlo" w:cs="Menlo"/>
+          <w:color w:val="000000"/>
+          <w:sz w:val="22"/>
+          <w:szCs w:val="22"/>
+        </w:rPr>
+      </w:pPr>
+    </w:p>
+    <w:p>
+      <w:pPr>
+        <w:rPr>
+          <w:rFonts w:ascii="Menlo" w:hAnsi="Menlo" w:cs="Menlo"/>
           <w:b/>
+          <w:color w:val="000000"/>
+          <w:sz w:val="30"/>
+          <w:szCs w:val="30"/>
+          <w:u w:val="single"/>
+        </w:rPr>
+      </w:pPr>
+    </w:p>
+    <w:p>
+      <w:pPr>
+        <w:rPr>
+          <w:rFonts w:ascii="Menlo" w:hAnsi="Menlo" w:cs="Menlo"/>
+          <w:b/>
+          <w:color w:val="000000"/>
+          <w:sz w:val="30"/>
+          <w:szCs w:val="30"/>
+          <w:u w:val="single"/>
+        </w:rPr>
+      </w:pPr>
+      <w:r>
+        <w:rPr>
+          <w:rFonts w:ascii="Menlo" w:hAnsi="Menlo" w:cs="Menlo"/>
+          <w:b/>
+          <w:color w:val="000000"/>
+          <w:sz w:val="30"/>
+          <w:szCs w:val="30"/>
+          <w:u w:val="single"/>
+        </w:rPr>
+        <w:t>Milestone 3: Realm Helper Code</w:t>
+      </w:r>
+    </w:p>
+    <w:p>
+      <w:pPr>
+        <w:rPr>
+          <w:rFonts w:ascii="Menlo" w:hAnsi="Menlo" w:cs="Menlo"/>
+          <w:b/>
+          <w:color w:val="000000"/>
+          <w:sz w:val="30"/>
+          <w:szCs w:val="30"/>
+          <w:u w:val="single"/>
+        </w:rPr>
+      </w:pPr>
+    </w:p>
+    <w:p>
+      <w:pPr>
+        <w:rPr>
           <w:sz w:val="28"/>
           <w:szCs w:val="28"/>
         </w:rPr>
       </w:pPr>
       <w:r>
         <w:rPr>
-          <w:rFonts w:ascii="Menlo" w:hAnsi="Menlo" w:cs="Menlo"/>
-          <w:color w:val="000000"/>
-          <w:sz w:val="22"/>
-          <w:szCs w:val="22"/>
-        </w:rPr>
-        <w:t xml:space="preserve">    }</w:t>
+          <w:sz w:val="28"/>
+          <w:szCs w:val="28"/>
+        </w:rPr>
+        <w:t>pod '</w:t>
+      </w:r>
+      <w:proofErr w:type="spellStart"/>
+      <w:r>
+        <w:rPr>
+          <w:sz w:val="28"/>
+          <w:szCs w:val="28"/>
+        </w:rPr>
+        <w:t>RealmSwift</w:t>
+      </w:r>
+      <w:proofErr w:type="spellEnd"/>
+      <w:r>
+        <w:rPr>
+          <w:sz w:val="28"/>
+          <w:szCs w:val="28"/>
+        </w:rPr>
+        <w:t>', '0.98.8</w:t>
+      </w:r>
+      <w:r>
+        <w:rPr>
+          <w:sz w:val="28"/>
+          <w:szCs w:val="28"/>
+        </w:rPr>
+        <w:t>'</w:t>
+      </w:r>
+    </w:p>
+    <w:p>
+      <w:pPr>
+        <w:widowControl w:val="0"/>
+        <w:tabs>
+          <w:tab w:val="left" w:pos="529"/>
+        </w:tabs>
+        <w:autoSpaceDE w:val="0"/>
+        <w:autoSpaceDN w:val="0"/>
+        <w:adjustRightInd w:val="0"/>
+        <w:rPr>
+          <w:rFonts w:ascii="Menlo" w:hAnsi="Menlo" w:cs="Menlo"/>
+          <w:color w:val="AA0D91"/>
+          <w:sz w:val="22"/>
+          <w:szCs w:val="22"/>
+        </w:rPr>
+      </w:pPr>
+      <w:bookmarkStart w:id="0" w:name="_GoBack"/>
+      <w:bookmarkEnd w:id="0"/>
+    </w:p>
+    <w:p>
+      <w:pPr>
+        <w:widowControl w:val="0"/>
+        <w:tabs>
+          <w:tab w:val="left" w:pos="529"/>
+        </w:tabs>
+        <w:autoSpaceDE w:val="0"/>
+        <w:autoSpaceDN w:val="0"/>
+        <w:adjustRightInd w:val="0"/>
+        <w:rPr>
+          <w:rFonts w:ascii="Menlo" w:hAnsi="Menlo" w:cs="Menlo"/>
+          <w:color w:val="000000"/>
+          <w:sz w:val="22"/>
+          <w:szCs w:val="22"/>
+        </w:rPr>
+      </w:pPr>
+      <w:r>
+        <w:rPr>
+          <w:rFonts w:ascii="Menlo" w:hAnsi="Menlo" w:cs="Menlo"/>
+          <w:color w:val="AA0D91"/>
+          <w:sz w:val="22"/>
+          <w:szCs w:val="22"/>
+        </w:rPr>
+        <w:t>import</w:t>
+      </w:r>
+      <w:r>
+        <w:rPr>
+          <w:rFonts w:ascii="Menlo" w:hAnsi="Menlo" w:cs="Menlo"/>
+          <w:color w:val="000000"/>
+          <w:sz w:val="22"/>
+          <w:szCs w:val="22"/>
+        </w:rPr>
+        <w:t xml:space="preserve"> </w:t>
+      </w:r>
+      <w:proofErr w:type="spellStart"/>
+      <w:r>
+        <w:rPr>
+          <w:rFonts w:ascii="Menlo" w:hAnsi="Menlo" w:cs="Menlo"/>
+          <w:color w:val="000000"/>
+          <w:sz w:val="22"/>
+          <w:szCs w:val="22"/>
+        </w:rPr>
+        <w:t>RealmSwift</w:t>
+      </w:r>
+      <w:proofErr w:type="spellEnd"/>
+    </w:p>
+    <w:p>
+      <w:pPr>
+        <w:widowControl w:val="0"/>
+        <w:tabs>
+          <w:tab w:val="left" w:pos="529"/>
+        </w:tabs>
+        <w:autoSpaceDE w:val="0"/>
+        <w:autoSpaceDN w:val="0"/>
+        <w:adjustRightInd w:val="0"/>
+        <w:rPr>
+          <w:rFonts w:ascii="Menlo" w:hAnsi="Menlo" w:cs="Menlo"/>
+          <w:color w:val="000000"/>
+          <w:sz w:val="22"/>
+          <w:szCs w:val="22"/>
+        </w:rPr>
+      </w:pPr>
+      <w:r>
+        <w:rPr>
+          <w:rFonts w:ascii="Menlo" w:hAnsi="Menlo" w:cs="Menlo"/>
+          <w:color w:val="AA0D91"/>
+          <w:sz w:val="22"/>
+          <w:szCs w:val="22"/>
+        </w:rPr>
+        <w:t>import</w:t>
+      </w:r>
+      <w:r>
+        <w:rPr>
+          <w:rFonts w:ascii="Menlo" w:hAnsi="Menlo" w:cs="Menlo"/>
+          <w:color w:val="000000"/>
+          <w:sz w:val="22"/>
+          <w:szCs w:val="22"/>
+        </w:rPr>
+        <w:t xml:space="preserve"> Realm</w:t>
+      </w:r>
+    </w:p>
+    <w:p>
+      <w:pPr>
+        <w:rPr>
+          <w:sz w:val="30"/>
+          <w:szCs w:val="30"/>
+        </w:rPr>
+      </w:pPr>
+    </w:p>
+    <w:p>
+      <w:pPr>
+        <w:rPr>
+          <w:rFonts w:ascii="Menlo" w:hAnsi="Menlo" w:cs="Menlo"/>
+          <w:color w:val="000000"/>
+          <w:sz w:val="22"/>
+          <w:szCs w:val="22"/>
+        </w:rPr>
+      </w:pPr>
+      <w:r>
+        <w:rPr>
+          <w:rFonts w:ascii="Menlo" w:hAnsi="Menlo" w:cs="Menlo"/>
+          <w:color w:val="AA0D91"/>
+          <w:sz w:val="22"/>
+          <w:szCs w:val="22"/>
+        </w:rPr>
+        <w:t>let</w:t>
+      </w:r>
+      <w:r>
+        <w:rPr>
+          <w:rFonts w:ascii="Menlo" w:hAnsi="Menlo" w:cs="Menlo"/>
+          <w:color w:val="000000"/>
+          <w:sz w:val="22"/>
+          <w:szCs w:val="22"/>
+        </w:rPr>
+        <w:t xml:space="preserve"> </w:t>
+      </w:r>
+      <w:proofErr w:type="spellStart"/>
+      <w:r>
+        <w:rPr>
+          <w:rFonts w:ascii="Menlo" w:hAnsi="Menlo" w:cs="Menlo"/>
+          <w:color w:val="000000"/>
+          <w:sz w:val="22"/>
+          <w:szCs w:val="22"/>
+        </w:rPr>
+        <w:t>realmObject</w:t>
+      </w:r>
+      <w:proofErr w:type="spellEnd"/>
+      <w:r>
+        <w:rPr>
+          <w:rFonts w:ascii="Menlo" w:hAnsi="Menlo" w:cs="Menlo"/>
+          <w:color w:val="000000"/>
+          <w:sz w:val="22"/>
+          <w:szCs w:val="22"/>
+        </w:rPr>
+        <w:t xml:space="preserve"> = </w:t>
+      </w:r>
+      <w:r>
+        <w:rPr>
+          <w:rFonts w:ascii="Menlo" w:hAnsi="Menlo" w:cs="Menlo"/>
+          <w:color w:val="AA0D91"/>
+          <w:sz w:val="22"/>
+          <w:szCs w:val="22"/>
+        </w:rPr>
+        <w:t>try</w:t>
+      </w:r>
+      <w:r>
+        <w:rPr>
+          <w:rFonts w:ascii="Menlo" w:hAnsi="Menlo" w:cs="Menlo"/>
+          <w:color w:val="000000"/>
+          <w:sz w:val="22"/>
+          <w:szCs w:val="22"/>
+        </w:rPr>
+        <w:t xml:space="preserve">! </w:t>
+      </w:r>
+      <w:proofErr w:type="gramStart"/>
+      <w:r>
+        <w:rPr>
+          <w:rFonts w:ascii="Menlo" w:hAnsi="Menlo" w:cs="Menlo"/>
+          <w:color w:val="3F6E74"/>
+          <w:sz w:val="22"/>
+          <w:szCs w:val="22"/>
+        </w:rPr>
+        <w:t>Realm</w:t>
+      </w:r>
+      <w:r>
+        <w:rPr>
+          <w:rFonts w:ascii="Menlo" w:hAnsi="Menlo" w:cs="Menlo"/>
+          <w:color w:val="000000"/>
+          <w:sz w:val="22"/>
+          <w:szCs w:val="22"/>
+        </w:rPr>
+        <w:t>(</w:t>
+      </w:r>
+      <w:proofErr w:type="gramEnd"/>
+      <w:r>
+        <w:rPr>
+          <w:rFonts w:ascii="Menlo" w:hAnsi="Menlo" w:cs="Menlo"/>
+          <w:color w:val="000000"/>
+          <w:sz w:val="22"/>
+          <w:szCs w:val="22"/>
+        </w:rPr>
+        <w:t>)</w:t>
+      </w:r>
+    </w:p>
+    <w:p>
+      <w:pPr>
+        <w:rPr>
+          <w:rFonts w:ascii="Menlo" w:hAnsi="Menlo" w:cs="Menlo"/>
+          <w:color w:val="000000"/>
+          <w:sz w:val="22"/>
+          <w:szCs w:val="22"/>
+        </w:rPr>
+      </w:pPr>
+    </w:p>
+    <w:p>
+      <w:pPr>
+        <w:widowControl w:val="0"/>
+        <w:tabs>
+          <w:tab w:val="left" w:pos="529"/>
+        </w:tabs>
+        <w:autoSpaceDE w:val="0"/>
+        <w:autoSpaceDN w:val="0"/>
+        <w:adjustRightInd w:val="0"/>
+        <w:rPr>
+          <w:rFonts w:ascii="Menlo" w:hAnsi="Menlo" w:cs="Menlo"/>
+          <w:color w:val="007400"/>
+          <w:sz w:val="22"/>
+          <w:szCs w:val="22"/>
+        </w:rPr>
+      </w:pPr>
+      <w:r>
+        <w:rPr>
+          <w:rFonts w:ascii="Menlo" w:hAnsi="Menlo" w:cs="Menlo"/>
+          <w:color w:val="007400"/>
+          <w:sz w:val="22"/>
+          <w:szCs w:val="22"/>
+        </w:rPr>
+        <w:t xml:space="preserve">//Realm </w:t>
+      </w:r>
+      <w:proofErr w:type="spellStart"/>
+      <w:r>
+        <w:rPr>
+          <w:rFonts w:ascii="Menlo" w:hAnsi="Menlo" w:cs="Menlo"/>
+          <w:color w:val="007400"/>
+          <w:sz w:val="22"/>
+          <w:szCs w:val="22"/>
+        </w:rPr>
+        <w:t>db</w:t>
+      </w:r>
+      <w:proofErr w:type="spellEnd"/>
+      <w:r>
+        <w:rPr>
+          <w:rFonts w:ascii="Menlo" w:hAnsi="Menlo" w:cs="Menlo"/>
+          <w:color w:val="007400"/>
+          <w:sz w:val="22"/>
+          <w:szCs w:val="22"/>
+        </w:rPr>
+        <w:t xml:space="preserve"> path: DEBUG</w:t>
+      </w:r>
+    </w:p>
+    <w:p>
+      <w:pPr>
+        <w:widowControl w:val="0"/>
+        <w:tabs>
+          <w:tab w:val="left" w:pos="529"/>
+        </w:tabs>
+        <w:autoSpaceDE w:val="0"/>
+        <w:autoSpaceDN w:val="0"/>
+        <w:adjustRightInd w:val="0"/>
+        <w:rPr>
+          <w:rFonts w:ascii="Menlo" w:hAnsi="Menlo" w:cs="Menlo"/>
+          <w:color w:val="000000"/>
+          <w:sz w:val="22"/>
+          <w:szCs w:val="22"/>
+        </w:rPr>
+      </w:pPr>
+      <w:r>
+        <w:rPr>
+          <w:rFonts w:ascii="Menlo" w:hAnsi="Menlo" w:cs="Menlo"/>
+          <w:color w:val="000000"/>
+          <w:sz w:val="22"/>
+          <w:szCs w:val="22"/>
+        </w:rPr>
+        <w:t xml:space="preserve">        </w:t>
+      </w:r>
+      <w:proofErr w:type="gramStart"/>
+      <w:r>
+        <w:rPr>
+          <w:rFonts w:ascii="Menlo" w:hAnsi="Menlo" w:cs="Menlo"/>
+          <w:color w:val="2E0D6E"/>
+          <w:sz w:val="22"/>
+          <w:szCs w:val="22"/>
+        </w:rPr>
+        <w:t>print</w:t>
+      </w:r>
+      <w:r>
+        <w:rPr>
+          <w:rFonts w:ascii="Menlo" w:hAnsi="Menlo" w:cs="Menlo"/>
+          <w:color w:val="000000"/>
+          <w:sz w:val="22"/>
+          <w:szCs w:val="22"/>
+        </w:rPr>
+        <w:t>(</w:t>
+      </w:r>
+      <w:proofErr w:type="spellStart"/>
+      <w:proofErr w:type="gramEnd"/>
+      <w:r>
+        <w:rPr>
+          <w:rFonts w:ascii="Menlo" w:hAnsi="Menlo" w:cs="Menlo"/>
+          <w:color w:val="3F6E74"/>
+          <w:sz w:val="22"/>
+          <w:szCs w:val="22"/>
+        </w:rPr>
+        <w:t>Realm</w:t>
+      </w:r>
+      <w:r>
+        <w:rPr>
+          <w:rFonts w:ascii="Menlo" w:hAnsi="Menlo" w:cs="Menlo"/>
+          <w:color w:val="000000"/>
+          <w:sz w:val="22"/>
+          <w:szCs w:val="22"/>
+        </w:rPr>
+        <w:t>.</w:t>
+      </w:r>
+      <w:r>
+        <w:rPr>
+          <w:rFonts w:ascii="Menlo" w:hAnsi="Menlo" w:cs="Menlo"/>
+          <w:color w:val="3F6E74"/>
+          <w:sz w:val="22"/>
+          <w:szCs w:val="22"/>
+        </w:rPr>
+        <w:t>Configuration</w:t>
+      </w:r>
+      <w:r>
+        <w:rPr>
+          <w:rFonts w:ascii="Menlo" w:hAnsi="Menlo" w:cs="Menlo"/>
+          <w:color w:val="000000"/>
+          <w:sz w:val="22"/>
+          <w:szCs w:val="22"/>
+        </w:rPr>
+        <w:t>.defaultConfiguration.</w:t>
+      </w:r>
+      <w:r>
+        <w:rPr>
+          <w:rFonts w:ascii="Menlo" w:hAnsi="Menlo" w:cs="Menlo"/>
+          <w:color w:val="3F6E74"/>
+          <w:sz w:val="22"/>
+          <w:szCs w:val="22"/>
+        </w:rPr>
+        <w:t>description</w:t>
+      </w:r>
+      <w:proofErr w:type="spellEnd"/>
+      <w:r>
+        <w:rPr>
+          <w:rFonts w:ascii="Menlo" w:hAnsi="Menlo" w:cs="Menlo"/>
+          <w:color w:val="000000"/>
+          <w:sz w:val="22"/>
+          <w:szCs w:val="22"/>
+        </w:rPr>
+        <w:t>)</w:t>
+      </w:r>
+    </w:p>
+    <w:p>
+      <w:pPr>
+        <w:widowControl w:val="0"/>
+        <w:tabs>
+          <w:tab w:val="left" w:pos="529"/>
+        </w:tabs>
+        <w:autoSpaceDE w:val="0"/>
+        <w:autoSpaceDN w:val="0"/>
+        <w:adjustRightInd w:val="0"/>
+        <w:rPr>
+          <w:rFonts w:ascii="Menlo" w:hAnsi="Menlo" w:cs="Menlo"/>
+          <w:color w:val="000000"/>
+          <w:sz w:val="22"/>
+          <w:szCs w:val="22"/>
+        </w:rPr>
+      </w:pPr>
+      <w:r>
+        <w:rPr>
+          <w:rFonts w:ascii="Menlo" w:hAnsi="Menlo" w:cs="Menlo"/>
+          <w:color w:val="000000"/>
+          <w:sz w:val="22"/>
+          <w:szCs w:val="22"/>
+        </w:rPr>
+        <w:t xml:space="preserve">        </w:t>
+      </w:r>
+    </w:p>
+    <w:p>
+      <w:pPr>
+        <w:widowControl w:val="0"/>
+        <w:tabs>
+          <w:tab w:val="left" w:pos="529"/>
+        </w:tabs>
+        <w:autoSpaceDE w:val="0"/>
+        <w:autoSpaceDN w:val="0"/>
+        <w:adjustRightInd w:val="0"/>
+        <w:rPr>
+          <w:rFonts w:ascii="Menlo" w:hAnsi="Menlo" w:cs="Menlo"/>
+          <w:color w:val="000000"/>
+          <w:sz w:val="22"/>
+          <w:szCs w:val="22"/>
+        </w:rPr>
+      </w:pPr>
+      <w:r>
+        <w:rPr>
+          <w:rFonts w:ascii="Menlo" w:hAnsi="Menlo" w:cs="Menlo"/>
+          <w:color w:val="000000"/>
+          <w:sz w:val="22"/>
+          <w:szCs w:val="22"/>
+        </w:rPr>
+        <w:t xml:space="preserve">        </w:t>
+      </w:r>
+      <w:r>
+        <w:rPr>
+          <w:rFonts w:ascii="Menlo" w:hAnsi="Menlo" w:cs="Menlo"/>
+          <w:color w:val="AA0D91"/>
+          <w:sz w:val="22"/>
+          <w:szCs w:val="22"/>
+        </w:rPr>
+        <w:t>let</w:t>
+      </w:r>
+      <w:r>
+        <w:rPr>
+          <w:rFonts w:ascii="Menlo" w:hAnsi="Menlo" w:cs="Menlo"/>
+          <w:color w:val="000000"/>
+          <w:sz w:val="22"/>
+          <w:szCs w:val="22"/>
+        </w:rPr>
+        <w:t xml:space="preserve"> </w:t>
+      </w:r>
+      <w:proofErr w:type="spellStart"/>
+      <w:r>
+        <w:rPr>
+          <w:rFonts w:ascii="Menlo" w:hAnsi="Menlo" w:cs="Menlo"/>
+          <w:color w:val="000000"/>
+          <w:sz w:val="22"/>
+          <w:szCs w:val="22"/>
+        </w:rPr>
+        <w:t>dbMovies</w:t>
+      </w:r>
+      <w:proofErr w:type="spellEnd"/>
+      <w:r>
+        <w:rPr>
+          <w:rFonts w:ascii="Menlo" w:hAnsi="Menlo" w:cs="Menlo"/>
+          <w:color w:val="000000"/>
+          <w:sz w:val="22"/>
+          <w:szCs w:val="22"/>
+        </w:rPr>
+        <w:t xml:space="preserve"> = </w:t>
+      </w:r>
+      <w:proofErr w:type="spellStart"/>
+      <w:r>
+        <w:rPr>
+          <w:rFonts w:ascii="Menlo" w:hAnsi="Menlo" w:cs="Menlo"/>
+          <w:color w:val="3F6E74"/>
+          <w:sz w:val="22"/>
+          <w:szCs w:val="22"/>
+        </w:rPr>
+        <w:t>realmObject</w:t>
+      </w:r>
+      <w:r>
+        <w:rPr>
+          <w:rFonts w:ascii="Menlo" w:hAnsi="Menlo" w:cs="Menlo"/>
+          <w:color w:val="000000"/>
+          <w:sz w:val="22"/>
+          <w:szCs w:val="22"/>
+        </w:rPr>
+        <w:t>.</w:t>
+      </w:r>
+      <w:r>
+        <w:rPr>
+          <w:rFonts w:ascii="Menlo" w:hAnsi="Menlo" w:cs="Menlo"/>
+          <w:color w:val="26474B"/>
+          <w:sz w:val="22"/>
+          <w:szCs w:val="22"/>
+        </w:rPr>
+        <w:t>objects</w:t>
+      </w:r>
+      <w:proofErr w:type="spellEnd"/>
+      <w:r>
+        <w:rPr>
+          <w:rFonts w:ascii="Menlo" w:hAnsi="Menlo" w:cs="Menlo"/>
+          <w:color w:val="000000"/>
+          <w:sz w:val="22"/>
+          <w:szCs w:val="22"/>
+        </w:rPr>
+        <w:t>(</w:t>
+      </w:r>
+      <w:proofErr w:type="spellStart"/>
+      <w:r>
+        <w:rPr>
+          <w:rFonts w:ascii="Menlo" w:hAnsi="Menlo" w:cs="Menlo"/>
+          <w:color w:val="3F6E74"/>
+          <w:sz w:val="22"/>
+          <w:szCs w:val="22"/>
+        </w:rPr>
+        <w:t>Movie</w:t>
+      </w:r>
+      <w:r>
+        <w:rPr>
+          <w:rFonts w:ascii="Menlo" w:hAnsi="Menlo" w:cs="Menlo"/>
+          <w:color w:val="000000"/>
+          <w:sz w:val="22"/>
+          <w:szCs w:val="22"/>
+        </w:rPr>
+        <w:t>.</w:t>
+      </w:r>
+      <w:r>
+        <w:rPr>
+          <w:rFonts w:ascii="Menlo" w:hAnsi="Menlo" w:cs="Menlo"/>
+          <w:color w:val="AA0D91"/>
+          <w:sz w:val="22"/>
+          <w:szCs w:val="22"/>
+        </w:rPr>
+        <w:t>self</w:t>
+      </w:r>
+      <w:proofErr w:type="spellEnd"/>
+      <w:r>
+        <w:rPr>
+          <w:rFonts w:ascii="Menlo" w:hAnsi="Menlo" w:cs="Menlo"/>
+          <w:color w:val="000000"/>
+          <w:sz w:val="22"/>
+          <w:szCs w:val="22"/>
+        </w:rPr>
+        <w:t>)</w:t>
+      </w:r>
+    </w:p>
+    <w:p>
+      <w:pPr>
+        <w:widowControl w:val="0"/>
+        <w:tabs>
+          <w:tab w:val="left" w:pos="529"/>
+        </w:tabs>
+        <w:autoSpaceDE w:val="0"/>
+        <w:autoSpaceDN w:val="0"/>
+        <w:adjustRightInd w:val="0"/>
+        <w:rPr>
+          <w:rFonts w:ascii="Menlo" w:hAnsi="Menlo" w:cs="Menlo"/>
+          <w:color w:val="000000"/>
+          <w:sz w:val="22"/>
+          <w:szCs w:val="22"/>
+        </w:rPr>
+      </w:pPr>
+      <w:r>
+        <w:rPr>
+          <w:rFonts w:ascii="Menlo" w:hAnsi="Menlo" w:cs="Menlo"/>
+          <w:color w:val="000000"/>
+          <w:sz w:val="22"/>
+          <w:szCs w:val="22"/>
+        </w:rPr>
+        <w:t xml:space="preserve">        </w:t>
+      </w:r>
+    </w:p>
+    <w:p>
+      <w:pPr>
+        <w:widowControl w:val="0"/>
+        <w:tabs>
+          <w:tab w:val="left" w:pos="529"/>
+        </w:tabs>
+        <w:autoSpaceDE w:val="0"/>
+        <w:autoSpaceDN w:val="0"/>
+        <w:adjustRightInd w:val="0"/>
+        <w:rPr>
+          <w:rFonts w:ascii="Menlo" w:hAnsi="Menlo" w:cs="Menlo"/>
+          <w:color w:val="000000"/>
+          <w:sz w:val="22"/>
+          <w:szCs w:val="22"/>
+        </w:rPr>
+      </w:pPr>
+      <w:r>
+        <w:rPr>
+          <w:rFonts w:ascii="Menlo" w:hAnsi="Menlo" w:cs="Menlo"/>
+          <w:color w:val="000000"/>
+          <w:sz w:val="22"/>
+          <w:szCs w:val="22"/>
+        </w:rPr>
+        <w:t xml:space="preserve">        </w:t>
+      </w:r>
+      <w:r>
+        <w:rPr>
+          <w:rFonts w:ascii="Menlo" w:hAnsi="Menlo" w:cs="Menlo"/>
+          <w:color w:val="AA0D91"/>
+          <w:sz w:val="22"/>
+          <w:szCs w:val="22"/>
+        </w:rPr>
+        <w:t>if</w:t>
+      </w:r>
+      <w:r>
+        <w:rPr>
+          <w:rFonts w:ascii="Menlo" w:hAnsi="Menlo" w:cs="Menlo"/>
+          <w:color w:val="000000"/>
+          <w:sz w:val="22"/>
+          <w:szCs w:val="22"/>
+        </w:rPr>
+        <w:t xml:space="preserve"> </w:t>
+      </w:r>
+      <w:proofErr w:type="spellStart"/>
+      <w:r>
+        <w:rPr>
+          <w:rFonts w:ascii="Menlo" w:hAnsi="Menlo" w:cs="Menlo"/>
+          <w:color w:val="000000"/>
+          <w:sz w:val="22"/>
+          <w:szCs w:val="22"/>
+        </w:rPr>
+        <w:t>dbMovies.</w:t>
+      </w:r>
+      <w:r>
+        <w:rPr>
+          <w:rFonts w:ascii="Menlo" w:hAnsi="Menlo" w:cs="Menlo"/>
+          <w:color w:val="3F6E74"/>
+          <w:sz w:val="22"/>
+          <w:szCs w:val="22"/>
+        </w:rPr>
+        <w:t>count</w:t>
+      </w:r>
+      <w:proofErr w:type="spellEnd"/>
+      <w:r>
+        <w:rPr>
+          <w:rFonts w:ascii="Menlo" w:hAnsi="Menlo" w:cs="Menlo"/>
+          <w:color w:val="000000"/>
+          <w:sz w:val="22"/>
+          <w:szCs w:val="22"/>
+        </w:rPr>
+        <w:t xml:space="preserve"> &gt; </w:t>
+      </w:r>
+      <w:r>
+        <w:rPr>
+          <w:rFonts w:ascii="Menlo" w:hAnsi="Menlo" w:cs="Menlo"/>
+          <w:color w:val="1C00CF"/>
+          <w:sz w:val="22"/>
+          <w:szCs w:val="22"/>
+        </w:rPr>
+        <w:t>0</w:t>
+      </w:r>
+      <w:r>
+        <w:rPr>
+          <w:rFonts w:ascii="Menlo" w:hAnsi="Menlo" w:cs="Menlo"/>
+          <w:color w:val="000000"/>
+          <w:sz w:val="22"/>
+          <w:szCs w:val="22"/>
+        </w:rPr>
+        <w:t xml:space="preserve"> {</w:t>
+      </w:r>
+    </w:p>
+    <w:p>
+      <w:pPr>
+        <w:widowControl w:val="0"/>
+        <w:tabs>
+          <w:tab w:val="left" w:pos="529"/>
+        </w:tabs>
+        <w:autoSpaceDE w:val="0"/>
+        <w:autoSpaceDN w:val="0"/>
+        <w:adjustRightInd w:val="0"/>
+        <w:rPr>
+          <w:rFonts w:ascii="Menlo" w:hAnsi="Menlo" w:cs="Menlo"/>
+          <w:color w:val="000000"/>
+          <w:sz w:val="22"/>
+          <w:szCs w:val="22"/>
+        </w:rPr>
+      </w:pPr>
+      <w:r>
+        <w:rPr>
+          <w:rFonts w:ascii="Menlo" w:hAnsi="Menlo" w:cs="Menlo"/>
+          <w:color w:val="000000"/>
+          <w:sz w:val="22"/>
+          <w:szCs w:val="22"/>
+        </w:rPr>
+        <w:t xml:space="preserve">            </w:t>
+      </w:r>
+      <w:proofErr w:type="gramStart"/>
+      <w:r>
+        <w:rPr>
+          <w:rFonts w:ascii="Menlo" w:hAnsi="Menlo" w:cs="Menlo"/>
+          <w:color w:val="2E0D6E"/>
+          <w:sz w:val="22"/>
+          <w:szCs w:val="22"/>
+        </w:rPr>
+        <w:t>print</w:t>
+      </w:r>
+      <w:r>
+        <w:rPr>
+          <w:rFonts w:ascii="Menlo" w:hAnsi="Menlo" w:cs="Menlo"/>
+          <w:color w:val="000000"/>
+          <w:sz w:val="22"/>
+          <w:szCs w:val="22"/>
+        </w:rPr>
+        <w:t>(</w:t>
+      </w:r>
+      <w:proofErr w:type="gramEnd"/>
+      <w:r>
+        <w:rPr>
+          <w:rFonts w:ascii="Menlo" w:hAnsi="Menlo" w:cs="Menlo"/>
+          <w:color w:val="C41A16"/>
+          <w:sz w:val="22"/>
+          <w:szCs w:val="22"/>
+        </w:rPr>
+        <w:t>"Found movies in DB"</w:t>
+      </w:r>
+      <w:r>
+        <w:rPr>
+          <w:rFonts w:ascii="Menlo" w:hAnsi="Menlo" w:cs="Menlo"/>
+          <w:color w:val="000000"/>
+          <w:sz w:val="22"/>
+          <w:szCs w:val="22"/>
+        </w:rPr>
+        <w:t>)</w:t>
+      </w:r>
+    </w:p>
+    <w:p>
+      <w:pPr>
+        <w:widowControl w:val="0"/>
+        <w:tabs>
+          <w:tab w:val="left" w:pos="529"/>
+        </w:tabs>
+        <w:autoSpaceDE w:val="0"/>
+        <w:autoSpaceDN w:val="0"/>
+        <w:adjustRightInd w:val="0"/>
+        <w:rPr>
+          <w:rFonts w:ascii="Menlo" w:hAnsi="Menlo" w:cs="Menlo"/>
+          <w:color w:val="000000"/>
+          <w:sz w:val="22"/>
+          <w:szCs w:val="22"/>
+        </w:rPr>
+      </w:pPr>
+      <w:r>
+        <w:rPr>
+          <w:rFonts w:ascii="Menlo" w:hAnsi="Menlo" w:cs="Menlo"/>
+          <w:color w:val="000000"/>
+          <w:sz w:val="22"/>
+          <w:szCs w:val="22"/>
+        </w:rPr>
+        <w:t xml:space="preserve">            </w:t>
+      </w:r>
+      <w:proofErr w:type="spellStart"/>
+      <w:r>
+        <w:rPr>
+          <w:rFonts w:ascii="Menlo" w:hAnsi="Menlo" w:cs="Menlo"/>
+          <w:color w:val="AA0D91"/>
+          <w:sz w:val="22"/>
+          <w:szCs w:val="22"/>
+        </w:rPr>
+        <w:t>var</w:t>
+      </w:r>
+      <w:proofErr w:type="spellEnd"/>
+      <w:r>
+        <w:rPr>
+          <w:rFonts w:ascii="Menlo" w:hAnsi="Menlo" w:cs="Menlo"/>
+          <w:color w:val="000000"/>
+          <w:sz w:val="22"/>
+          <w:szCs w:val="22"/>
+        </w:rPr>
+        <w:t xml:space="preserve"> </w:t>
+      </w:r>
+      <w:proofErr w:type="spellStart"/>
+      <w:r>
+        <w:rPr>
+          <w:rFonts w:ascii="Menlo" w:hAnsi="Menlo" w:cs="Menlo"/>
+          <w:color w:val="000000"/>
+          <w:sz w:val="22"/>
+          <w:szCs w:val="22"/>
+        </w:rPr>
+        <w:t>newMoviesArray</w:t>
+      </w:r>
+      <w:proofErr w:type="spellEnd"/>
+      <w:r>
+        <w:rPr>
+          <w:rFonts w:ascii="Menlo" w:hAnsi="Menlo" w:cs="Menlo"/>
+          <w:color w:val="000000"/>
+          <w:sz w:val="22"/>
+          <w:szCs w:val="22"/>
+        </w:rPr>
+        <w:t xml:space="preserve"> = [</w:t>
+      </w:r>
+      <w:r>
+        <w:rPr>
+          <w:rFonts w:ascii="Menlo" w:hAnsi="Menlo" w:cs="Menlo"/>
+          <w:color w:val="3F6E74"/>
+          <w:sz w:val="22"/>
+          <w:szCs w:val="22"/>
+        </w:rPr>
+        <w:t>Movie</w:t>
+      </w:r>
+      <w:proofErr w:type="gramStart"/>
+      <w:r>
+        <w:rPr>
+          <w:rFonts w:ascii="Menlo" w:hAnsi="Menlo" w:cs="Menlo"/>
+          <w:color w:val="000000"/>
+          <w:sz w:val="22"/>
+          <w:szCs w:val="22"/>
+        </w:rPr>
+        <w:t>](</w:t>
+      </w:r>
+      <w:proofErr w:type="gramEnd"/>
+      <w:r>
+        <w:rPr>
+          <w:rFonts w:ascii="Menlo" w:hAnsi="Menlo" w:cs="Menlo"/>
+          <w:color w:val="000000"/>
+          <w:sz w:val="22"/>
+          <w:szCs w:val="22"/>
+        </w:rPr>
+        <w:t>)</w:t>
+      </w:r>
+    </w:p>
+    <w:p>
+      <w:pPr>
+        <w:widowControl w:val="0"/>
+        <w:tabs>
+          <w:tab w:val="left" w:pos="529"/>
+        </w:tabs>
+        <w:autoSpaceDE w:val="0"/>
+        <w:autoSpaceDN w:val="0"/>
+        <w:adjustRightInd w:val="0"/>
+        <w:rPr>
+          <w:rFonts w:ascii="Menlo" w:hAnsi="Menlo" w:cs="Menlo"/>
+          <w:color w:val="000000"/>
+          <w:sz w:val="22"/>
+          <w:szCs w:val="22"/>
+        </w:rPr>
+      </w:pPr>
+      <w:r>
+        <w:rPr>
+          <w:rFonts w:ascii="Menlo" w:hAnsi="Menlo" w:cs="Menlo"/>
+          <w:color w:val="000000"/>
+          <w:sz w:val="22"/>
+          <w:szCs w:val="22"/>
+        </w:rPr>
+        <w:t xml:space="preserve">            </w:t>
+      </w:r>
+      <w:r>
+        <w:rPr>
+          <w:rFonts w:ascii="Menlo" w:hAnsi="Menlo" w:cs="Menlo"/>
+          <w:color w:val="AA0D91"/>
+          <w:sz w:val="22"/>
+          <w:szCs w:val="22"/>
+        </w:rPr>
+        <w:t>for</w:t>
+      </w:r>
+      <w:r>
+        <w:rPr>
+          <w:rFonts w:ascii="Menlo" w:hAnsi="Menlo" w:cs="Menlo"/>
+          <w:color w:val="000000"/>
+          <w:sz w:val="22"/>
+          <w:szCs w:val="22"/>
+        </w:rPr>
+        <w:t xml:space="preserve"> movie </w:t>
+      </w:r>
+      <w:r>
+        <w:rPr>
+          <w:rFonts w:ascii="Menlo" w:hAnsi="Menlo" w:cs="Menlo"/>
+          <w:color w:val="AA0D91"/>
+          <w:sz w:val="22"/>
+          <w:szCs w:val="22"/>
+        </w:rPr>
+        <w:t>in</w:t>
+      </w:r>
+      <w:r>
+        <w:rPr>
+          <w:rFonts w:ascii="Menlo" w:hAnsi="Menlo" w:cs="Menlo"/>
+          <w:color w:val="000000"/>
+          <w:sz w:val="22"/>
+          <w:szCs w:val="22"/>
+        </w:rPr>
+        <w:t xml:space="preserve"> </w:t>
+      </w:r>
+      <w:proofErr w:type="spellStart"/>
+      <w:r>
+        <w:rPr>
+          <w:rFonts w:ascii="Menlo" w:hAnsi="Menlo" w:cs="Menlo"/>
+          <w:color w:val="000000"/>
+          <w:sz w:val="22"/>
+          <w:szCs w:val="22"/>
+        </w:rPr>
+        <w:t>dbMovies</w:t>
+      </w:r>
+      <w:proofErr w:type="spellEnd"/>
+      <w:r>
+        <w:rPr>
+          <w:rFonts w:ascii="Menlo" w:hAnsi="Menlo" w:cs="Menlo"/>
+          <w:color w:val="000000"/>
+          <w:sz w:val="22"/>
+          <w:szCs w:val="22"/>
+        </w:rPr>
+        <w:t xml:space="preserve"> {</w:t>
+      </w:r>
+    </w:p>
+    <w:p>
+      <w:pPr>
+        <w:widowControl w:val="0"/>
+        <w:tabs>
+          <w:tab w:val="left" w:pos="529"/>
+        </w:tabs>
+        <w:autoSpaceDE w:val="0"/>
+        <w:autoSpaceDN w:val="0"/>
+        <w:adjustRightInd w:val="0"/>
+        <w:rPr>
+          <w:rFonts w:ascii="Menlo" w:hAnsi="Menlo" w:cs="Menlo"/>
+          <w:color w:val="000000"/>
+          <w:sz w:val="22"/>
+          <w:szCs w:val="22"/>
+        </w:rPr>
+      </w:pPr>
+      <w:r>
+        <w:rPr>
+          <w:rFonts w:ascii="Menlo" w:hAnsi="Menlo" w:cs="Menlo"/>
+          <w:color w:val="000000"/>
+          <w:sz w:val="22"/>
+          <w:szCs w:val="22"/>
+        </w:rPr>
+        <w:t xml:space="preserve">                </w:t>
+      </w:r>
+      <w:proofErr w:type="spellStart"/>
+      <w:r>
+        <w:rPr>
+          <w:rFonts w:ascii="Menlo" w:hAnsi="Menlo" w:cs="Menlo"/>
+          <w:color w:val="000000"/>
+          <w:sz w:val="22"/>
+          <w:szCs w:val="22"/>
+        </w:rPr>
+        <w:t>newMoviesArray.</w:t>
+      </w:r>
+      <w:r>
+        <w:rPr>
+          <w:rFonts w:ascii="Menlo" w:hAnsi="Menlo" w:cs="Menlo"/>
+          <w:color w:val="2E0D6E"/>
+          <w:sz w:val="22"/>
+          <w:szCs w:val="22"/>
+        </w:rPr>
+        <w:t>append</w:t>
+      </w:r>
+      <w:proofErr w:type="spellEnd"/>
+      <w:r>
+        <w:rPr>
+          <w:rFonts w:ascii="Menlo" w:hAnsi="Menlo" w:cs="Menlo"/>
+          <w:color w:val="000000"/>
+          <w:sz w:val="22"/>
+          <w:szCs w:val="22"/>
+        </w:rPr>
+        <w:t>(movie)</w:t>
+      </w:r>
+    </w:p>
+    <w:p>
+      <w:pPr>
+        <w:widowControl w:val="0"/>
+        <w:tabs>
+          <w:tab w:val="left" w:pos="529"/>
+        </w:tabs>
+        <w:autoSpaceDE w:val="0"/>
+        <w:autoSpaceDN w:val="0"/>
+        <w:adjustRightInd w:val="0"/>
+        <w:rPr>
+          <w:rFonts w:ascii="Menlo" w:hAnsi="Menlo" w:cs="Menlo"/>
+          <w:color w:val="000000"/>
+          <w:sz w:val="22"/>
+          <w:szCs w:val="22"/>
+        </w:rPr>
+      </w:pPr>
+      <w:r>
+        <w:rPr>
+          <w:rFonts w:ascii="Menlo" w:hAnsi="Menlo" w:cs="Menlo"/>
+          <w:color w:val="000000"/>
+          <w:sz w:val="22"/>
+          <w:szCs w:val="22"/>
+        </w:rPr>
+        <w:t xml:space="preserve">            }</w:t>
+      </w:r>
+    </w:p>
+    <w:p>
+      <w:pPr>
+        <w:widowControl w:val="0"/>
+        <w:tabs>
+          <w:tab w:val="left" w:pos="529"/>
+        </w:tabs>
+        <w:autoSpaceDE w:val="0"/>
+        <w:autoSpaceDN w:val="0"/>
+        <w:adjustRightInd w:val="0"/>
+        <w:rPr>
+          <w:rFonts w:ascii="Menlo" w:hAnsi="Menlo" w:cs="Menlo"/>
+          <w:color w:val="000000"/>
+          <w:sz w:val="22"/>
+          <w:szCs w:val="22"/>
+        </w:rPr>
+      </w:pPr>
+      <w:r>
+        <w:rPr>
+          <w:rFonts w:ascii="Menlo" w:hAnsi="Menlo" w:cs="Menlo"/>
+          <w:color w:val="000000"/>
+          <w:sz w:val="22"/>
+          <w:szCs w:val="22"/>
+        </w:rPr>
+        <w:t xml:space="preserve">            </w:t>
+      </w:r>
+      <w:r>
+        <w:rPr>
+          <w:rFonts w:ascii="Menlo" w:hAnsi="Menlo" w:cs="Menlo"/>
+          <w:color w:val="3F6E74"/>
+          <w:sz w:val="22"/>
+          <w:szCs w:val="22"/>
+        </w:rPr>
+        <w:t>movies</w:t>
+      </w:r>
+      <w:r>
+        <w:rPr>
+          <w:rFonts w:ascii="Menlo" w:hAnsi="Menlo" w:cs="Menlo"/>
+          <w:color w:val="000000"/>
+          <w:sz w:val="22"/>
+          <w:szCs w:val="22"/>
+        </w:rPr>
+        <w:t xml:space="preserve"> = </w:t>
+      </w:r>
+      <w:proofErr w:type="spellStart"/>
+      <w:r>
+        <w:rPr>
+          <w:rFonts w:ascii="Menlo" w:hAnsi="Menlo" w:cs="Menlo"/>
+          <w:color w:val="000000"/>
+          <w:sz w:val="22"/>
+          <w:szCs w:val="22"/>
+        </w:rPr>
+        <w:t>newMoviesArray</w:t>
+      </w:r>
+      <w:proofErr w:type="spellEnd"/>
+    </w:p>
+    <w:p>
+      <w:pPr>
+        <w:widowControl w:val="0"/>
+        <w:tabs>
+          <w:tab w:val="left" w:pos="529"/>
+        </w:tabs>
+        <w:autoSpaceDE w:val="0"/>
+        <w:autoSpaceDN w:val="0"/>
+        <w:adjustRightInd w:val="0"/>
+        <w:rPr>
+          <w:rFonts w:ascii="Menlo" w:hAnsi="Menlo" w:cs="Menlo"/>
+          <w:color w:val="000000"/>
+          <w:sz w:val="22"/>
+          <w:szCs w:val="22"/>
+        </w:rPr>
+      </w:pPr>
+      <w:r>
+        <w:rPr>
+          <w:rFonts w:ascii="Menlo" w:hAnsi="Menlo" w:cs="Menlo"/>
+          <w:color w:val="000000"/>
+          <w:sz w:val="22"/>
+          <w:szCs w:val="22"/>
+        </w:rPr>
+        <w:t xml:space="preserve">        } </w:t>
+      </w:r>
+      <w:r>
+        <w:rPr>
+          <w:rFonts w:ascii="Menlo" w:hAnsi="Menlo" w:cs="Menlo"/>
+          <w:color w:val="AA0D91"/>
+          <w:sz w:val="22"/>
+          <w:szCs w:val="22"/>
+        </w:rPr>
+        <w:t>else</w:t>
+      </w:r>
+      <w:r>
+        <w:rPr>
+          <w:rFonts w:ascii="Menlo" w:hAnsi="Menlo" w:cs="Menlo"/>
+          <w:color w:val="000000"/>
+          <w:sz w:val="22"/>
+          <w:szCs w:val="22"/>
+        </w:rPr>
+        <w:t xml:space="preserve"> {</w:t>
+      </w:r>
+    </w:p>
+    <w:p>
+      <w:pPr>
+        <w:widowControl w:val="0"/>
+        <w:tabs>
+          <w:tab w:val="left" w:pos="529"/>
+        </w:tabs>
+        <w:autoSpaceDE w:val="0"/>
+        <w:autoSpaceDN w:val="0"/>
+        <w:adjustRightInd w:val="0"/>
+        <w:rPr>
+          <w:rFonts w:ascii="Menlo" w:hAnsi="Menlo" w:cs="Menlo"/>
+          <w:color w:val="007400"/>
+          <w:sz w:val="22"/>
+          <w:szCs w:val="22"/>
+        </w:rPr>
+      </w:pPr>
+      <w:r>
+        <w:rPr>
+          <w:rFonts w:ascii="Menlo" w:hAnsi="Menlo" w:cs="Menlo"/>
+          <w:color w:val="000000"/>
+          <w:sz w:val="22"/>
+          <w:szCs w:val="22"/>
+        </w:rPr>
+        <w:t xml:space="preserve">            </w:t>
+      </w:r>
+      <w:r>
+        <w:rPr>
+          <w:rFonts w:ascii="Menlo" w:hAnsi="Menlo" w:cs="Menlo"/>
+          <w:color w:val="007400"/>
+          <w:sz w:val="22"/>
+          <w:szCs w:val="22"/>
+        </w:rPr>
+        <w:t xml:space="preserve">//make API call and save data in the realm </w:t>
+      </w:r>
+      <w:proofErr w:type="spellStart"/>
+      <w:r>
+        <w:rPr>
+          <w:rFonts w:ascii="Menlo" w:hAnsi="Menlo" w:cs="Menlo"/>
+          <w:color w:val="007400"/>
+          <w:sz w:val="22"/>
+          <w:szCs w:val="22"/>
+        </w:rPr>
+        <w:t>db</w:t>
+      </w:r>
+      <w:proofErr w:type="spellEnd"/>
+    </w:p>
+    <w:p>
+      <w:pPr>
+        <w:widowControl w:val="0"/>
+        <w:tabs>
+          <w:tab w:val="left" w:pos="529"/>
+        </w:tabs>
+        <w:autoSpaceDE w:val="0"/>
+        <w:autoSpaceDN w:val="0"/>
+        <w:adjustRightInd w:val="0"/>
+        <w:rPr>
+          <w:rFonts w:ascii="Menlo" w:hAnsi="Menlo" w:cs="Menlo"/>
+          <w:color w:val="000000"/>
+          <w:sz w:val="22"/>
+          <w:szCs w:val="22"/>
+        </w:rPr>
+      </w:pPr>
+      <w:r>
+        <w:rPr>
+          <w:rFonts w:ascii="Menlo" w:hAnsi="Menlo" w:cs="Menlo"/>
+          <w:color w:val="000000"/>
+          <w:sz w:val="22"/>
+          <w:szCs w:val="22"/>
+        </w:rPr>
+        <w:t xml:space="preserve">            </w:t>
+      </w:r>
+      <w:proofErr w:type="spellStart"/>
+      <w:proofErr w:type="gramStart"/>
+      <w:r>
+        <w:rPr>
+          <w:rFonts w:ascii="Menlo" w:hAnsi="Menlo" w:cs="Menlo"/>
+          <w:color w:val="26474B"/>
+          <w:sz w:val="22"/>
+          <w:szCs w:val="22"/>
+        </w:rPr>
+        <w:t>makeAPICall</w:t>
+      </w:r>
+      <w:proofErr w:type="spellEnd"/>
+      <w:r>
+        <w:rPr>
+          <w:rFonts w:ascii="Menlo" w:hAnsi="Menlo" w:cs="Menlo"/>
+          <w:color w:val="000000"/>
+          <w:sz w:val="22"/>
+          <w:szCs w:val="22"/>
+        </w:rPr>
+        <w:t>(</w:t>
+      </w:r>
+      <w:proofErr w:type="gramEnd"/>
+      <w:r>
+        <w:rPr>
+          <w:rFonts w:ascii="Menlo" w:hAnsi="Menlo" w:cs="Menlo"/>
+          <w:color w:val="000000"/>
+          <w:sz w:val="22"/>
+          <w:szCs w:val="22"/>
+        </w:rPr>
+        <w:t>)</w:t>
+      </w:r>
+    </w:p>
+    <w:p>
+      <w:pPr>
+        <w:rPr>
+          <w:rFonts w:ascii="Menlo" w:hAnsi="Menlo" w:cs="Menlo"/>
+          <w:color w:val="000000"/>
+          <w:sz w:val="22"/>
+          <w:szCs w:val="22"/>
+        </w:rPr>
+      </w:pPr>
+      <w:r>
+        <w:rPr>
+          <w:rFonts w:ascii="Menlo" w:hAnsi="Menlo" w:cs="Menlo"/>
+          <w:color w:val="000000"/>
+          <w:sz w:val="22"/>
+          <w:szCs w:val="22"/>
+        </w:rPr>
+        <w:t xml:space="preserve">        }</w:t>
+      </w:r>
+    </w:p>
+    <w:p>
+      <w:pPr>
+        <w:rPr>
+          <w:rFonts w:ascii="Menlo" w:hAnsi="Menlo" w:cs="Menlo"/>
+          <w:color w:val="000000"/>
+          <w:sz w:val="22"/>
+          <w:szCs w:val="22"/>
+        </w:rPr>
+      </w:pPr>
+    </w:p>
+    <w:p>
+      <w:pPr>
+        <w:widowControl w:val="0"/>
+        <w:tabs>
+          <w:tab w:val="left" w:pos="529"/>
+        </w:tabs>
+        <w:autoSpaceDE w:val="0"/>
+        <w:autoSpaceDN w:val="0"/>
+        <w:adjustRightInd w:val="0"/>
+        <w:rPr>
+          <w:rFonts w:ascii="Menlo" w:hAnsi="Menlo" w:cs="Menlo"/>
+          <w:color w:val="007400"/>
+          <w:sz w:val="22"/>
+          <w:szCs w:val="22"/>
+        </w:rPr>
+      </w:pPr>
+      <w:r>
+        <w:rPr>
+          <w:rFonts w:ascii="Menlo" w:hAnsi="Menlo" w:cs="Menlo"/>
+          <w:color w:val="007400"/>
+          <w:sz w:val="22"/>
+          <w:szCs w:val="22"/>
+        </w:rPr>
+        <w:t xml:space="preserve">//write the settings object to </w:t>
+      </w:r>
+      <w:proofErr w:type="spellStart"/>
+      <w:r>
+        <w:rPr>
+          <w:rFonts w:ascii="Menlo" w:hAnsi="Menlo" w:cs="Menlo"/>
+          <w:color w:val="007400"/>
+          <w:sz w:val="22"/>
+          <w:szCs w:val="22"/>
+        </w:rPr>
+        <w:t>db</w:t>
+      </w:r>
+      <w:proofErr w:type="spellEnd"/>
+      <w:r>
+        <w:rPr>
+          <w:rFonts w:ascii="Menlo" w:hAnsi="Menlo" w:cs="Menlo"/>
+          <w:color w:val="007400"/>
+          <w:sz w:val="22"/>
+          <w:szCs w:val="22"/>
+        </w:rPr>
+        <w:t xml:space="preserve"> for persistence</w:t>
+      </w:r>
+    </w:p>
+    <w:p>
+      <w:pPr>
+        <w:widowControl w:val="0"/>
+        <w:tabs>
+          <w:tab w:val="left" w:pos="529"/>
+        </w:tabs>
+        <w:autoSpaceDE w:val="0"/>
+        <w:autoSpaceDN w:val="0"/>
+        <w:adjustRightInd w:val="0"/>
+        <w:rPr>
+          <w:rFonts w:ascii="Menlo" w:hAnsi="Menlo" w:cs="Menlo"/>
+          <w:color w:val="000000"/>
+          <w:sz w:val="22"/>
+          <w:szCs w:val="22"/>
+        </w:rPr>
+      </w:pPr>
+      <w:r>
+        <w:rPr>
+          <w:rFonts w:ascii="Menlo" w:hAnsi="Menlo" w:cs="Menlo"/>
+          <w:color w:val="000000"/>
+          <w:sz w:val="22"/>
+          <w:szCs w:val="22"/>
+        </w:rPr>
+        <w:t xml:space="preserve">            </w:t>
+      </w:r>
+      <w:r>
+        <w:rPr>
+          <w:rFonts w:ascii="Menlo" w:hAnsi="Menlo" w:cs="Menlo"/>
+          <w:color w:val="AA0D91"/>
+          <w:sz w:val="22"/>
+          <w:szCs w:val="22"/>
+        </w:rPr>
+        <w:t>try</w:t>
+      </w:r>
+      <w:r>
+        <w:rPr>
+          <w:rFonts w:ascii="Menlo" w:hAnsi="Menlo" w:cs="Menlo"/>
+          <w:color w:val="000000"/>
+          <w:sz w:val="22"/>
+          <w:szCs w:val="22"/>
+        </w:rPr>
+        <w:t xml:space="preserve">! </w:t>
+      </w:r>
+      <w:proofErr w:type="spellStart"/>
+      <w:r>
+        <w:rPr>
+          <w:rFonts w:ascii="Menlo" w:hAnsi="Menlo" w:cs="Menlo"/>
+          <w:color w:val="3F6E74"/>
+          <w:sz w:val="22"/>
+          <w:szCs w:val="22"/>
+        </w:rPr>
+        <w:t>realmObject</w:t>
+      </w:r>
+      <w:r>
+        <w:rPr>
+          <w:rFonts w:ascii="Menlo" w:hAnsi="Menlo" w:cs="Menlo"/>
+          <w:color w:val="000000"/>
+          <w:sz w:val="22"/>
+          <w:szCs w:val="22"/>
+        </w:rPr>
+        <w:t>.</w:t>
+      </w:r>
+      <w:r>
+        <w:rPr>
+          <w:rFonts w:ascii="Menlo" w:hAnsi="Menlo" w:cs="Menlo"/>
+          <w:color w:val="26474B"/>
+          <w:sz w:val="22"/>
+          <w:szCs w:val="22"/>
+        </w:rPr>
+        <w:t>write</w:t>
+      </w:r>
+      <w:proofErr w:type="spellEnd"/>
+      <w:r>
+        <w:rPr>
+          <w:rFonts w:ascii="Menlo" w:hAnsi="Menlo" w:cs="Menlo"/>
+          <w:color w:val="000000"/>
+          <w:sz w:val="22"/>
+          <w:szCs w:val="22"/>
+        </w:rPr>
+        <w:t>() {</w:t>
+      </w:r>
+    </w:p>
+    <w:p>
+      <w:pPr>
+        <w:widowControl w:val="0"/>
+        <w:tabs>
+          <w:tab w:val="left" w:pos="529"/>
+        </w:tabs>
+        <w:autoSpaceDE w:val="0"/>
+        <w:autoSpaceDN w:val="0"/>
+        <w:adjustRightInd w:val="0"/>
+        <w:rPr>
+          <w:rFonts w:ascii="Menlo" w:hAnsi="Menlo" w:cs="Menlo"/>
+          <w:color w:val="000000"/>
+          <w:sz w:val="22"/>
+          <w:szCs w:val="22"/>
+        </w:rPr>
+      </w:pPr>
+      <w:r>
+        <w:rPr>
+          <w:rFonts w:ascii="Menlo" w:hAnsi="Menlo" w:cs="Menlo"/>
+          <w:color w:val="000000"/>
+          <w:sz w:val="22"/>
+          <w:szCs w:val="22"/>
+        </w:rPr>
+        <w:t xml:space="preserve">                </w:t>
+      </w:r>
+      <w:proofErr w:type="spellStart"/>
+      <w:r>
+        <w:rPr>
+          <w:rFonts w:ascii="Menlo" w:hAnsi="Menlo" w:cs="Menlo"/>
+          <w:color w:val="3F6E74"/>
+          <w:sz w:val="22"/>
+          <w:szCs w:val="22"/>
+        </w:rPr>
+        <w:t>realmObject</w:t>
+      </w:r>
+      <w:r>
+        <w:rPr>
+          <w:rFonts w:ascii="Menlo" w:hAnsi="Menlo" w:cs="Menlo"/>
+          <w:color w:val="000000"/>
+          <w:sz w:val="22"/>
+          <w:szCs w:val="22"/>
+        </w:rPr>
+        <w:t>.</w:t>
+      </w:r>
+      <w:r>
+        <w:rPr>
+          <w:rFonts w:ascii="Menlo" w:hAnsi="Menlo" w:cs="Menlo"/>
+          <w:color w:val="26474B"/>
+          <w:sz w:val="22"/>
+          <w:szCs w:val="22"/>
+        </w:rPr>
+        <w:t>add</w:t>
+      </w:r>
+      <w:proofErr w:type="spellEnd"/>
+      <w:r>
+        <w:rPr>
+          <w:rFonts w:ascii="Menlo" w:hAnsi="Menlo" w:cs="Menlo"/>
+          <w:color w:val="000000"/>
+          <w:sz w:val="22"/>
+          <w:szCs w:val="22"/>
+        </w:rPr>
+        <w:t>(movie)</w:t>
+      </w:r>
+    </w:p>
+    <w:p>
+      <w:pPr>
+        <w:widowControl w:val="0"/>
+        <w:tabs>
+          <w:tab w:val="left" w:pos="529"/>
+        </w:tabs>
+        <w:autoSpaceDE w:val="0"/>
+        <w:autoSpaceDN w:val="0"/>
+        <w:adjustRightInd w:val="0"/>
+        <w:rPr>
+          <w:rFonts w:ascii="Menlo" w:hAnsi="Menlo" w:cs="Menlo"/>
+          <w:color w:val="000000"/>
+          <w:sz w:val="22"/>
+          <w:szCs w:val="22"/>
+        </w:rPr>
+      </w:pPr>
+      <w:r>
+        <w:rPr>
+          <w:rFonts w:ascii="Menlo" w:hAnsi="Menlo" w:cs="Menlo"/>
+          <w:color w:val="000000"/>
+          <w:sz w:val="22"/>
+          <w:szCs w:val="22"/>
+        </w:rPr>
+        <w:t xml:space="preserve">                </w:t>
+      </w:r>
+      <w:proofErr w:type="gramStart"/>
+      <w:r>
+        <w:rPr>
+          <w:rFonts w:ascii="Menlo" w:hAnsi="Menlo" w:cs="Menlo"/>
+          <w:color w:val="2E0D6E"/>
+          <w:sz w:val="22"/>
+          <w:szCs w:val="22"/>
+        </w:rPr>
+        <w:t>print</w:t>
+      </w:r>
+      <w:r>
+        <w:rPr>
+          <w:rFonts w:ascii="Menlo" w:hAnsi="Menlo" w:cs="Menlo"/>
+          <w:color w:val="000000"/>
+          <w:sz w:val="22"/>
+          <w:szCs w:val="22"/>
+        </w:rPr>
+        <w:t>(</w:t>
+      </w:r>
+      <w:proofErr w:type="gramEnd"/>
+      <w:r>
+        <w:rPr>
+          <w:rFonts w:ascii="Menlo" w:hAnsi="Menlo" w:cs="Menlo"/>
+          <w:color w:val="C41A16"/>
+          <w:sz w:val="22"/>
+          <w:szCs w:val="22"/>
+        </w:rPr>
+        <w:t xml:space="preserve">"New Movie saved with name: </w:t>
+      </w:r>
+      <w:r>
+        <w:rPr>
+          <w:rFonts w:ascii="Menlo" w:hAnsi="Menlo" w:cs="Menlo"/>
+          <w:color w:val="000000"/>
+          <w:sz w:val="22"/>
+          <w:szCs w:val="22"/>
+        </w:rPr>
+        <w:t>\</w:t>
+      </w:r>
+      <w:r>
+        <w:rPr>
+          <w:rFonts w:ascii="Menlo" w:hAnsi="Menlo" w:cs="Menlo"/>
+          <w:color w:val="C41A16"/>
+          <w:sz w:val="22"/>
+          <w:szCs w:val="22"/>
+        </w:rPr>
+        <w:t>(</w:t>
+      </w:r>
+      <w:proofErr w:type="spellStart"/>
+      <w:r>
+        <w:rPr>
+          <w:rFonts w:ascii="Menlo" w:hAnsi="Menlo" w:cs="Menlo"/>
+          <w:color w:val="000000"/>
+          <w:sz w:val="22"/>
+          <w:szCs w:val="22"/>
+        </w:rPr>
+        <w:t>movie.</w:t>
+      </w:r>
+      <w:r>
+        <w:rPr>
+          <w:rFonts w:ascii="Menlo" w:hAnsi="Menlo" w:cs="Menlo"/>
+          <w:color w:val="3F6E74"/>
+          <w:sz w:val="22"/>
+          <w:szCs w:val="22"/>
+        </w:rPr>
+        <w:t>movieTitle</w:t>
+      </w:r>
+      <w:proofErr w:type="spellEnd"/>
+      <w:r>
+        <w:rPr>
+          <w:rFonts w:ascii="Menlo" w:hAnsi="Menlo" w:cs="Menlo"/>
+          <w:color w:val="C41A16"/>
+          <w:sz w:val="22"/>
+          <w:szCs w:val="22"/>
+        </w:rPr>
+        <w:t>)"</w:t>
+      </w:r>
+      <w:r>
+        <w:rPr>
+          <w:rFonts w:ascii="Menlo" w:hAnsi="Menlo" w:cs="Menlo"/>
+          <w:color w:val="000000"/>
+          <w:sz w:val="22"/>
+          <w:szCs w:val="22"/>
+        </w:rPr>
+        <w:t>)</w:t>
+      </w:r>
+    </w:p>
+    <w:p>
+      <w:pPr>
+        <w:widowControl w:val="0"/>
+        <w:tabs>
+          <w:tab w:val="left" w:pos="529"/>
+        </w:tabs>
+        <w:autoSpaceDE w:val="0"/>
+        <w:autoSpaceDN w:val="0"/>
+        <w:adjustRightInd w:val="0"/>
+        <w:rPr>
+          <w:rFonts w:ascii="Menlo" w:hAnsi="Menlo" w:cs="Menlo"/>
+          <w:color w:val="000000"/>
+          <w:sz w:val="22"/>
+          <w:szCs w:val="22"/>
+        </w:rPr>
+      </w:pPr>
+      <w:r>
+        <w:rPr>
+          <w:rFonts w:ascii="Menlo" w:hAnsi="Menlo" w:cs="Menlo"/>
+          <w:color w:val="000000"/>
+          <w:sz w:val="22"/>
+          <w:szCs w:val="22"/>
+        </w:rPr>
+        <w:t xml:space="preserve">                </w:t>
+      </w:r>
+      <w:proofErr w:type="spellStart"/>
+      <w:proofErr w:type="gramStart"/>
+      <w:r>
+        <w:rPr>
+          <w:rFonts w:ascii="Menlo" w:hAnsi="Menlo" w:cs="Menlo"/>
+          <w:color w:val="000000"/>
+          <w:sz w:val="22"/>
+          <w:szCs w:val="22"/>
+        </w:rPr>
+        <w:t>movies.</w:t>
+      </w:r>
+      <w:r>
+        <w:rPr>
+          <w:rFonts w:ascii="Menlo" w:hAnsi="Menlo" w:cs="Menlo"/>
+          <w:color w:val="2E0D6E"/>
+          <w:sz w:val="22"/>
+          <w:szCs w:val="22"/>
+        </w:rPr>
+        <w:t>append</w:t>
+      </w:r>
+      <w:proofErr w:type="spellEnd"/>
+      <w:proofErr w:type="gramEnd"/>
+      <w:r>
+        <w:rPr>
+          <w:rFonts w:ascii="Menlo" w:hAnsi="Menlo" w:cs="Menlo"/>
+          <w:color w:val="000000"/>
+          <w:sz w:val="22"/>
+          <w:szCs w:val="22"/>
+        </w:rPr>
+        <w:t>(movie)</w:t>
+      </w:r>
+    </w:p>
+    <w:p>
+      <w:pPr>
+        <w:rPr>
+          <w:sz w:val="30"/>
+          <w:szCs w:val="30"/>
+        </w:rPr>
+      </w:pPr>
+      <w:r>
+        <w:rPr>
+          <w:rFonts w:ascii="Menlo" w:hAnsi="Menlo" w:cs="Menlo"/>
+          <w:color w:val="000000"/>
+          <w:sz w:val="22"/>
+          <w:szCs w:val="22"/>
+        </w:rPr>
+        <w:t xml:space="preserve">            }</w:t>
       </w:r>
     </w:p>
     <w:sectPr>
@@ -6448,7 +9186,7 @@
   <w:style w:type="paragraph" w:default="1" w:styleId="Normal">
     <w:name w:val="Normal"/>
     <w:qFormat/>
-    <w:rsid w:val="006D29A8"/>
+    <w:rsid w:val="00032A39"/>
   </w:style>
   <w:style w:type="character" w:default="1" w:styleId="DefaultParagraphFont">
     <w:name w:val="Default Paragraph Font"/>

</xml_diff>